<commit_message>
change the password of VNC from vncserve to studentN in hexadecimal where N is the student number
</commit_message>
<xml_diff>
--- a/labs/Keystone II-Lab Manual.docx
+++ b/labs/Keystone II-Lab Manual.docx
@@ -46,6 +46,7 @@
                 <w:dataBinding w:prefixMappings="xmlns:ns0='http://schemas.openxmlformats.org/officeDocument/2006/extended-properties'" w:xpath="/ns0:Properties[1]/ns0:Company[1]" w:storeItemID="{6668398D-A668-4E3E-A5EB-62B293D839F1}"/>
                 <w:text/>
               </w:sdtPr>
+              <w:sdtEndPr/>
               <w:sdtContent>
                 <w:tc>
                   <w:tcPr>
@@ -89,6 +90,7 @@
                 <w:dataBinding w:prefixMappings="xmlns:ns0='http://schemas.openxmlformats.org/package/2006/metadata/core-properties' xmlns:ns1='http://purl.org/dc/elements/1.1/'" w:xpath="/ns0:coreProperties[1]/ns1:title[1]" w:storeItemID="{6C3C8BC8-F283-45AE-878A-BAB7291924A1}"/>
                 <w:text/>
               </w:sdtPr>
+              <w:sdtEndPr/>
               <w:sdtContent>
                 <w:tc>
                   <w:tcPr>
@@ -138,6 +140,7 @@
                 <w:dataBinding w:prefixMappings="xmlns:ns0='http://schemas.openxmlformats.org/package/2006/metadata/core-properties' xmlns:ns1='http://purl.org/dc/elements/1.1/'" w:xpath="/ns0:coreProperties[1]/ns1:subject[1]" w:storeItemID="{6C3C8BC8-F283-45AE-878A-BAB7291924A1}"/>
                 <w:text/>
               </w:sdtPr>
+              <w:sdtEndPr/>
               <w:sdtContent>
                 <w:tc>
                   <w:tcPr>
@@ -234,6 +237,7 @@
           <w:docPartUnique/>
         </w:docPartObj>
       </w:sdtPr>
+      <w:sdtEndPr/>
       <w:sdtContent>
         <w:p>
           <w:pPr>
@@ -5429,7 +5433,7 @@
           <v:shape id="_x0000_i1025" type="#_x0000_t75" style="width:326.8pt;height:457.05pt" o:ole="">
             <v:imagedata r:id="rId18" o:title=""/>
           </v:shape>
-          <o:OLEObject Type="Embed" ProgID="Visio.Drawing.11" ShapeID="_x0000_i1025" DrawAspect="Content" ObjectID="_1486541602" r:id="rId19"/>
+          <o:OLEObject Type="Embed" ProgID="Visio.Drawing.11" ShapeID="_x0000_i1025" DrawAspect="Content" ObjectID="_1487396133" r:id="rId19"/>
         </w:object>
       </w:r>
     </w:p>
@@ -5956,7 +5960,7 @@
           <w:rFonts w:asciiTheme="minorHAnsi" w:hAnsiTheme="minorHAnsi" w:cstheme="minorHAnsi"/>
           <w:szCs w:val="22"/>
         </w:rPr>
-        <w:t>d for all students is “vncserve</w:t>
+        <w:t>d for all studentN is “studentN</w:t>
       </w:r>
       <w:r>
         <w:rPr>
@@ -5964,6 +5968,13 @@
           <w:szCs w:val="22"/>
         </w:rPr>
         <w:t>”</w:t>
+      </w:r>
+      <w:r>
+        <w:rPr>
+          <w:rFonts w:asciiTheme="minorHAnsi" w:hAnsiTheme="minorHAnsi" w:cstheme="minorHAnsi"/>
+          <w:szCs w:val="22"/>
+        </w:rPr>
+        <w:t xml:space="preserve"> where N is the student number in hexadecimal notation, that is, student10 password is studenta, and student11 password is studentb and so on.</w:t>
       </w:r>
     </w:p>
     <w:p>
@@ -5979,17 +5990,19 @@
       <w:r>
         <w:br w:type="page"/>
       </w:r>
+      <w:bookmarkStart w:id="6" w:name="_GoBack"/>
+      <w:bookmarkEnd w:id="6"/>
     </w:p>
     <w:p>
       <w:pPr>
         <w:pStyle w:val="Heading2"/>
       </w:pPr>
-      <w:bookmarkStart w:id="6" w:name="_Toc400504885"/>
+      <w:bookmarkStart w:id="7" w:name="_Toc400504885"/>
       <w:r>
         <w:lastRenderedPageBreak/>
         <w:t>Updating the U-BOOT</w:t>
       </w:r>
-      <w:bookmarkEnd w:id="6"/>
+      <w:bookmarkEnd w:id="7"/>
     </w:p>
     <w:p>
       <w:pPr>
@@ -6048,7 +6061,7 @@
       <w:pPr>
         <w:pStyle w:val="Heading3"/>
       </w:pPr>
-      <w:bookmarkStart w:id="7" w:name="_Toc400504886"/>
+      <w:bookmarkStart w:id="8" w:name="_Toc400504886"/>
       <w:r>
         <w:t xml:space="preserve">Update </w:t>
       </w:r>
@@ -6058,7 +6071,7 @@
       <w:r>
         <w:t>lash with U-boot GPH image</w:t>
       </w:r>
-      <w:bookmarkEnd w:id="7"/>
+      <w:bookmarkEnd w:id="8"/>
     </w:p>
     <w:p>
       <w:r>
@@ -6566,12 +6579,12 @@
       <w:pPr>
         <w:pStyle w:val="Heading1"/>
       </w:pPr>
-      <w:bookmarkStart w:id="8" w:name="_Toc400504887"/>
+      <w:bookmarkStart w:id="9" w:name="_Toc400504887"/>
       <w:r>
         <w:lastRenderedPageBreak/>
         <w:t>Server Directory Structure</w:t>
       </w:r>
-      <w:bookmarkEnd w:id="8"/>
+      <w:bookmarkEnd w:id="9"/>
     </w:p>
     <w:p>
       <w:r>
@@ -7184,7 +7197,7 @@
       <w:pPr>
         <w:pStyle w:val="Heading1"/>
       </w:pPr>
-      <w:bookmarkStart w:id="9" w:name="_Toc400504888"/>
+      <w:bookmarkStart w:id="10" w:name="_Toc400504888"/>
       <w:r>
         <w:lastRenderedPageBreak/>
         <w:t>Lab 1:</w:t>
@@ -7192,7 +7205,7 @@
       <w:r>
         <w:t xml:space="preserve"> EVM Board Bring-up</w:t>
       </w:r>
-      <w:bookmarkEnd w:id="9"/>
+      <w:bookmarkEnd w:id="10"/>
       <w:r>
         <w:t xml:space="preserve"> </w:t>
       </w:r>
@@ -7201,11 +7214,11 @@
       <w:pPr>
         <w:pStyle w:val="Heading2"/>
       </w:pPr>
-      <w:bookmarkStart w:id="10" w:name="_Toc400504889"/>
+      <w:bookmarkStart w:id="11" w:name="_Toc400504889"/>
       <w:r>
         <w:t>Purpose</w:t>
       </w:r>
-      <w:bookmarkEnd w:id="10"/>
+      <w:bookmarkEnd w:id="11"/>
     </w:p>
     <w:p>
       <w:r>
@@ -7227,11 +7240,11 @@
       <w:pPr>
         <w:pStyle w:val="Heading3"/>
       </w:pPr>
-      <w:bookmarkStart w:id="11" w:name="_Toc400504890"/>
+      <w:bookmarkStart w:id="12" w:name="_Toc400504890"/>
       <w:r>
         <w:t>Load and Run standard “Hello World” application</w:t>
       </w:r>
-      <w:bookmarkEnd w:id="11"/>
+      <w:bookmarkEnd w:id="12"/>
     </w:p>
     <w:p>
       <w:pPr>
@@ -9759,7 +9772,7 @@
       <w:pPr>
         <w:pStyle w:val="Heading1"/>
       </w:pPr>
-      <w:bookmarkStart w:id="12" w:name="_Toc400504891"/>
+      <w:bookmarkStart w:id="13" w:name="_Toc400504891"/>
       <w:r>
         <w:lastRenderedPageBreak/>
         <w:t xml:space="preserve">Lab 2: </w:t>
@@ -9770,13 +9783,13 @@
       <w:r>
         <w:t>rogram</w:t>
       </w:r>
-      <w:bookmarkEnd w:id="12"/>
+      <w:bookmarkEnd w:id="13"/>
     </w:p>
     <w:p>
       <w:pPr>
         <w:pStyle w:val="Heading2"/>
       </w:pPr>
-      <w:bookmarkStart w:id="13" w:name="_Toc400504892"/>
+      <w:bookmarkStart w:id="14" w:name="_Toc400504892"/>
       <w:r>
         <w:t>Projects and S</w:t>
       </w:r>
@@ -9789,7 +9802,7 @@
       <w:r>
         <w:t>ode</w:t>
       </w:r>
-      <w:bookmarkEnd w:id="13"/>
+      <w:bookmarkEnd w:id="14"/>
     </w:p>
     <w:p>
       <w:r>
@@ -9912,11 +9925,11 @@
       <w:pPr>
         <w:pStyle w:val="Heading2"/>
       </w:pPr>
-      <w:bookmarkStart w:id="14" w:name="_Toc400504893"/>
+      <w:bookmarkStart w:id="15" w:name="_Toc400504893"/>
       <w:r>
         <w:t>Purpose</w:t>
       </w:r>
-      <w:bookmarkEnd w:id="14"/>
+      <w:bookmarkEnd w:id="15"/>
     </w:p>
     <w:p>
       <w:r>
@@ -10022,7 +10035,7 @@
       <w:pPr>
         <w:pStyle w:val="Heading3"/>
       </w:pPr>
-      <w:bookmarkStart w:id="15" w:name="_Toc400504894"/>
+      <w:bookmarkStart w:id="16" w:name="_Toc400504894"/>
       <w:r>
         <w:t>Task 1:</w:t>
       </w:r>
@@ -10047,7 +10060,7 @@
       <w:r>
         <w:t>em</w:t>
       </w:r>
-      <w:bookmarkEnd w:id="15"/>
+      <w:bookmarkEnd w:id="16"/>
     </w:p>
     <w:p>
       <w:r>
@@ -10216,7 +10229,7 @@
       <w:pPr>
         <w:pStyle w:val="Heading3"/>
       </w:pPr>
-      <w:bookmarkStart w:id="16" w:name="_Toc400504895"/>
+      <w:bookmarkStart w:id="17" w:name="_Toc400504895"/>
       <w:r>
         <w:lastRenderedPageBreak/>
         <w:t xml:space="preserve">Task 2: Retrieve </w:t>
@@ -10233,7 +10246,7 @@
       <w:r>
         <w:t>ode</w:t>
       </w:r>
-      <w:bookmarkEnd w:id="16"/>
+      <w:bookmarkEnd w:id="17"/>
     </w:p>
     <w:p>
       <w:pPr>
@@ -10817,7 +10830,7 @@
       <w:pPr>
         <w:pStyle w:val="Heading3"/>
       </w:pPr>
-      <w:bookmarkStart w:id="17" w:name="_Toc400504896"/>
+      <w:bookmarkStart w:id="18" w:name="_Toc400504896"/>
       <w:r>
         <w:lastRenderedPageBreak/>
         <w:t xml:space="preserve">Task 3: </w:t>
@@ -10825,7 +10838,7 @@
       <w:r>
         <w:t>Build the Executable</w:t>
       </w:r>
-      <w:bookmarkEnd w:id="17"/>
+      <w:bookmarkEnd w:id="18"/>
     </w:p>
     <w:p>
       <w:pPr>
@@ -11016,7 +11029,7 @@
       <w:pPr>
         <w:pStyle w:val="Heading3"/>
       </w:pPr>
-      <w:bookmarkStart w:id="18" w:name="_Toc400504897"/>
+      <w:bookmarkStart w:id="19" w:name="_Toc400504897"/>
       <w:r>
         <w:lastRenderedPageBreak/>
         <w:t xml:space="preserve">Task 4: </w:t>
@@ -11051,7 +11064,7 @@
       <w:r>
         <w:t>xecutable</w:t>
       </w:r>
-      <w:bookmarkEnd w:id="18"/>
+      <w:bookmarkEnd w:id="19"/>
     </w:p>
     <w:p>
       <w:r>
@@ -11535,7 +11548,7 @@
       <w:pPr>
         <w:pStyle w:val="Heading3"/>
       </w:pPr>
-      <w:bookmarkStart w:id="19" w:name="_Toc400504898"/>
+      <w:bookmarkStart w:id="20" w:name="_Toc400504898"/>
       <w:r>
         <w:lastRenderedPageBreak/>
         <w:t xml:space="preserve">Task 5: </w:t>
@@ -11564,7 +11577,7 @@
       <w:r>
         <w:t>ystem</w:t>
       </w:r>
-      <w:bookmarkEnd w:id="19"/>
+      <w:bookmarkEnd w:id="20"/>
     </w:p>
     <w:p>
       <w:pPr>
@@ -11917,7 +11930,7 @@
       <w:pPr>
         <w:pStyle w:val="Heading3"/>
       </w:pPr>
-      <w:bookmarkStart w:id="20" w:name="_Toc400504899"/>
+      <w:bookmarkStart w:id="21" w:name="_Toc400504899"/>
       <w:r>
         <w:t xml:space="preserve">Task 6: </w:t>
       </w:r>
@@ -11942,7 +11955,7 @@
       <w:r>
         <w:t>rogram</w:t>
       </w:r>
-      <w:bookmarkEnd w:id="20"/>
+      <w:bookmarkEnd w:id="21"/>
     </w:p>
     <w:p>
       <w:pPr>
@@ -12189,7 +12202,7 @@
       <w:pPr>
         <w:pStyle w:val="Heading1"/>
       </w:pPr>
-      <w:bookmarkStart w:id="21" w:name="_Toc400504900"/>
+      <w:bookmarkStart w:id="22" w:name="_Toc400504900"/>
       <w:r>
         <w:lastRenderedPageBreak/>
         <w:t xml:space="preserve">Lab </w:t>
@@ -12212,17 +12225,17 @@
       <w:r>
         <w:t>ystem</w:t>
       </w:r>
-      <w:bookmarkEnd w:id="21"/>
+      <w:bookmarkEnd w:id="22"/>
     </w:p>
     <w:p>
       <w:pPr>
         <w:pStyle w:val="Heading2"/>
       </w:pPr>
-      <w:bookmarkStart w:id="22" w:name="_Toc400504901"/>
+      <w:bookmarkStart w:id="23" w:name="_Toc400504901"/>
       <w:r>
         <w:t>Purpose</w:t>
       </w:r>
-      <w:bookmarkEnd w:id="22"/>
+      <w:bookmarkEnd w:id="23"/>
     </w:p>
     <w:p>
       <w:r>
@@ -12305,7 +12318,7 @@
       <w:pPr>
         <w:pStyle w:val="Heading3"/>
       </w:pPr>
-      <w:bookmarkStart w:id="23" w:name="_Toc400504902"/>
+      <w:bookmarkStart w:id="24" w:name="_Toc400504902"/>
       <w:r>
         <w:t xml:space="preserve">Task 1: Build a </w:t>
       </w:r>
@@ -12342,7 +12355,7 @@
       <w:r>
         <w:t>erver</w:t>
       </w:r>
-      <w:bookmarkEnd w:id="23"/>
+      <w:bookmarkEnd w:id="24"/>
     </w:p>
     <w:p>
       <w:r>
@@ -12754,7 +12767,7 @@
       <w:pPr>
         <w:pStyle w:val="Heading3"/>
       </w:pPr>
-      <w:bookmarkStart w:id="24" w:name="_Toc400504903"/>
+      <w:bookmarkStart w:id="25" w:name="_Toc400504903"/>
       <w:r>
         <w:lastRenderedPageBreak/>
         <w:t xml:space="preserve">Task 2: Configure U-BOOT to </w:t>
@@ -12783,7 +12796,7 @@
       <w:r>
         <w:t>oot</w:t>
       </w:r>
-      <w:bookmarkEnd w:id="24"/>
+      <w:bookmarkEnd w:id="25"/>
       <w:r>
         <w:t xml:space="preserve"> </w:t>
       </w:r>
@@ -13244,7 +13257,7 @@
       <w:pPr>
         <w:pStyle w:val="Heading3"/>
       </w:pPr>
-      <w:bookmarkStart w:id="25" w:name="_Toc400504904"/>
+      <w:bookmarkStart w:id="26" w:name="_Toc400504904"/>
       <w:r>
         <w:lastRenderedPageBreak/>
         <w:t>Task 3: Build a N</w:t>
@@ -13276,7 +13289,7 @@
       <w:r>
         <w:t>t</w:t>
       </w:r>
-      <w:bookmarkEnd w:id="25"/>
+      <w:bookmarkEnd w:id="26"/>
       <w:r>
         <w:t xml:space="preserve"> </w:t>
       </w:r>
@@ -14132,7 +14145,7 @@
           <w:docGrid w:linePitch="360"/>
         </w:sectPr>
       </w:pPr>
-      <w:bookmarkStart w:id="26" w:name="_Toc385355981"/>
+      <w:bookmarkStart w:id="27" w:name="_Toc385355981"/>
     </w:p>
     <w:p>
       <w:pPr>
@@ -14141,7 +14154,7 @@
           <w:b w:val="0"/>
         </w:rPr>
       </w:pPr>
-      <w:bookmarkStart w:id="27" w:name="_Toc400504905"/>
+      <w:bookmarkStart w:id="28" w:name="_Toc400504905"/>
       <w:r>
         <w:rPr>
           <w:b w:val="0"/>
@@ -14149,8 +14162,8 @@
         <w:lastRenderedPageBreak/>
         <w:t>Lab 4: Boot Using USB Flash Drive</w:t>
       </w:r>
-      <w:bookmarkEnd w:id="26"/>
       <w:bookmarkEnd w:id="27"/>
+      <w:bookmarkEnd w:id="28"/>
       <w:r>
         <w:rPr>
           <w:b w:val="0"/>
@@ -14165,18 +14178,18 @@
           <w:b w:val="0"/>
         </w:rPr>
       </w:pPr>
-      <w:bookmarkStart w:id="28" w:name="_Toc384629076"/>
-      <w:bookmarkStart w:id="29" w:name="_Toc385355982"/>
-      <w:bookmarkStart w:id="30" w:name="_Toc400504906"/>
+      <w:bookmarkStart w:id="29" w:name="_Toc384629076"/>
+      <w:bookmarkStart w:id="30" w:name="_Toc385355982"/>
+      <w:bookmarkStart w:id="31" w:name="_Toc400504906"/>
       <w:r>
         <w:rPr>
           <w:b w:val="0"/>
         </w:rPr>
         <w:t>Purpose</w:t>
       </w:r>
-      <w:bookmarkEnd w:id="28"/>
       <w:bookmarkEnd w:id="29"/>
       <w:bookmarkEnd w:id="30"/>
+      <w:bookmarkEnd w:id="31"/>
     </w:p>
     <w:p>
       <w:r>
@@ -14198,15 +14211,15 @@
       <w:pPr>
         <w:pStyle w:val="Heading3"/>
       </w:pPr>
-      <w:bookmarkStart w:id="31" w:name="_Toc384629077"/>
-      <w:bookmarkStart w:id="32" w:name="_Toc385355983"/>
-      <w:bookmarkStart w:id="33" w:name="_Toc400504907"/>
+      <w:bookmarkStart w:id="32" w:name="_Toc384629077"/>
+      <w:bookmarkStart w:id="33" w:name="_Toc385355983"/>
+      <w:bookmarkStart w:id="34" w:name="_Toc400504907"/>
       <w:r>
         <w:t>Task 1: Preparing the USB</w:t>
       </w:r>
-      <w:bookmarkEnd w:id="31"/>
       <w:bookmarkEnd w:id="32"/>
       <w:bookmarkEnd w:id="33"/>
+      <w:bookmarkEnd w:id="34"/>
     </w:p>
     <w:p>
       <w:r>
@@ -14277,7 +14290,7 @@
       <w:pPr>
         <w:pStyle w:val="Heading4"/>
       </w:pPr>
-      <w:bookmarkStart w:id="34" w:name="_Toc385355985"/>
+      <w:bookmarkStart w:id="35" w:name="_Toc385355985"/>
       <w:r>
         <w:rPr>
           <w:rStyle w:val="mw-headline"/>
@@ -14290,23 +14303,23 @@
         </w:rPr>
         <w:t>GParted</w:t>
       </w:r>
-      <w:bookmarkEnd w:id="34"/>
+      <w:bookmarkEnd w:id="35"/>
       <w:r>
         <w:rPr>
           <w:rStyle w:val="mw-headline"/>
         </w:rPr>
         <w:t xml:space="preserve"> </w:t>
       </w:r>
-      <w:bookmarkStart w:id="35" w:name="_Toc384629078"/>
-      <w:bookmarkStart w:id="36" w:name="_Toc385355984"/>
+      <w:bookmarkStart w:id="36" w:name="_Toc384629078"/>
+      <w:bookmarkStart w:id="37" w:name="_Toc385355984"/>
       <w:r>
         <w:rPr>
           <w:rStyle w:val="mw-headline"/>
         </w:rPr>
         <w:t>On Ubuntu Host</w:t>
       </w:r>
-      <w:bookmarkEnd w:id="35"/>
       <w:bookmarkEnd w:id="36"/>
+      <w:bookmarkEnd w:id="37"/>
       <w:r>
         <w:rPr>
           <w:rStyle w:val="mw-headline"/>
@@ -14337,14 +14350,14 @@
           <w:rStyle w:val="mw-headline"/>
         </w:rPr>
       </w:pPr>
-      <w:bookmarkStart w:id="37" w:name="_Toc385355986"/>
+      <w:bookmarkStart w:id="38" w:name="_Toc385355986"/>
       <w:r>
         <w:rPr>
           <w:rStyle w:val="mw-headline"/>
         </w:rPr>
         <w:t>Step 2: Partition the Device</w:t>
       </w:r>
-      <w:bookmarkEnd w:id="37"/>
+      <w:bookmarkEnd w:id="38"/>
     </w:p>
     <w:p>
       <w:r>
@@ -15399,7 +15412,7 @@
           <w:bCs/>
         </w:rPr>
       </w:pPr>
-      <w:bookmarkStart w:id="38" w:name="_Toc385355987"/>
+      <w:bookmarkStart w:id="39" w:name="_Toc385355987"/>
       <w:r>
         <w:rPr>
           <w:rStyle w:val="mw-headline"/>
@@ -15422,7 +15435,7 @@
         <w:lastRenderedPageBreak/>
         <w:t>Step 3: Copy Images and rootfs Files to Partitions</w:t>
       </w:r>
-      <w:bookmarkEnd w:id="38"/>
+      <w:bookmarkEnd w:id="39"/>
     </w:p>
     <w:p>
       <w:pPr>
@@ -16095,8 +16108,8 @@
           <w:szCs w:val="26"/>
         </w:rPr>
       </w:pPr>
-      <w:bookmarkStart w:id="39" w:name="_Toc384629079"/>
-      <w:bookmarkStart w:id="40" w:name="_Toc385355988"/>
+      <w:bookmarkStart w:id="40" w:name="_Toc384629079"/>
+      <w:bookmarkStart w:id="41" w:name="_Toc385355988"/>
       <w:r>
         <w:rPr>
           <w:rStyle w:val="mw-headline"/>
@@ -16108,27 +16121,27 @@
       <w:pPr>
         <w:pStyle w:val="Heading3"/>
       </w:pPr>
-      <w:bookmarkStart w:id="41" w:name="_Toc400504908"/>
+      <w:bookmarkStart w:id="42" w:name="_Toc400504908"/>
       <w:r>
         <w:lastRenderedPageBreak/>
         <w:t>Task 2: Reboot the EVM</w:t>
       </w:r>
-      <w:bookmarkEnd w:id="39"/>
       <w:bookmarkEnd w:id="40"/>
       <w:bookmarkEnd w:id="41"/>
+      <w:bookmarkEnd w:id="42"/>
     </w:p>
     <w:p>
       <w:pPr>
         <w:pStyle w:val="Heading4"/>
       </w:pPr>
-      <w:bookmarkStart w:id="42" w:name="_Toc385355989"/>
+      <w:bookmarkStart w:id="43" w:name="_Toc385355989"/>
       <w:r>
         <w:rPr>
           <w:rStyle w:val="mw-headline"/>
         </w:rPr>
         <w:t>Configure U-BOOT Environment Variables</w:t>
       </w:r>
-      <w:bookmarkEnd w:id="42"/>
+      <w:bookmarkEnd w:id="43"/>
     </w:p>
     <w:p>
       <w:pPr>
@@ -16618,7 +16631,7 @@
       <w:pPr>
         <w:pStyle w:val="Heading1"/>
       </w:pPr>
-      <w:bookmarkStart w:id="43" w:name="_Toc400504909"/>
+      <w:bookmarkStart w:id="44" w:name="_Toc400504909"/>
       <w:r>
         <w:lastRenderedPageBreak/>
         <w:t>Lab 5</w:t>
@@ -16656,17 +16669,17 @@
       <w:r>
         <w:t>sing CCS</w:t>
       </w:r>
-      <w:bookmarkEnd w:id="43"/>
+      <w:bookmarkEnd w:id="44"/>
     </w:p>
     <w:p>
       <w:pPr>
         <w:pStyle w:val="Heading2"/>
       </w:pPr>
-      <w:bookmarkStart w:id="44" w:name="_Toc400504910"/>
+      <w:bookmarkStart w:id="45" w:name="_Toc400504910"/>
       <w:r>
         <w:t>Purpose</w:t>
       </w:r>
-      <w:bookmarkEnd w:id="44"/>
+      <w:bookmarkEnd w:id="45"/>
     </w:p>
     <w:p>
       <w:r>
@@ -16903,13 +16916,13 @@
       <w:pPr>
         <w:pStyle w:val="Heading2"/>
       </w:pPr>
-      <w:bookmarkStart w:id="45" w:name="_Toc364151646"/>
-      <w:bookmarkStart w:id="46" w:name="_Toc400504911"/>
+      <w:bookmarkStart w:id="46" w:name="_Toc364151646"/>
+      <w:bookmarkStart w:id="47" w:name="_Toc400504911"/>
       <w:r>
         <w:t>Project Files</w:t>
       </w:r>
-      <w:bookmarkEnd w:id="45"/>
       <w:bookmarkEnd w:id="46"/>
+      <w:bookmarkEnd w:id="47"/>
     </w:p>
     <w:p>
       <w:r>
@@ -17018,13 +17031,13 @@
       <w:pPr>
         <w:pStyle w:val="Heading3"/>
       </w:pPr>
-      <w:bookmarkStart w:id="47" w:name="_Toc364151647"/>
-      <w:bookmarkStart w:id="48" w:name="_Toc400504912"/>
+      <w:bookmarkStart w:id="48" w:name="_Toc364151647"/>
+      <w:bookmarkStart w:id="49" w:name="_Toc400504912"/>
       <w:r>
         <w:t>Task 1: Build and Run the Project</w:t>
       </w:r>
-      <w:bookmarkEnd w:id="47"/>
       <w:bookmarkEnd w:id="48"/>
+      <w:bookmarkEnd w:id="49"/>
     </w:p>
     <w:p>
       <w:pPr>
@@ -18767,7 +18780,7 @@
       <w:pPr>
         <w:pStyle w:val="Heading3"/>
       </w:pPr>
-      <w:bookmarkStart w:id="49" w:name="_Toc400504913"/>
+      <w:bookmarkStart w:id="50" w:name="_Toc400504913"/>
       <w:r>
         <w:lastRenderedPageBreak/>
         <w:t xml:space="preserve">Task 2: </w:t>
@@ -18781,7 +18794,7 @@
       <w:r>
         <w:t>arget</w:t>
       </w:r>
-      <w:bookmarkEnd w:id="49"/>
+      <w:bookmarkEnd w:id="50"/>
     </w:p>
     <w:p>
       <w:pPr>
@@ -18915,7 +18928,7 @@
           <w:rFonts w:eastAsia="Times New Roman"/>
         </w:rPr>
       </w:pPr>
-      <w:bookmarkStart w:id="50" w:name="_Toc364151620"/>
+      <w:bookmarkStart w:id="51" w:name="_Toc364151620"/>
       <w:r>
         <w:rPr>
           <w:rFonts w:eastAsia="Times New Roman"/>
@@ -18928,7 +18941,7 @@
         </w:rPr>
         <w:t>arget in CCS</w:t>
       </w:r>
-      <w:bookmarkEnd w:id="50"/>
+      <w:bookmarkEnd w:id="51"/>
     </w:p>
     <w:p>
       <w:r>
@@ -19659,16 +19672,16 @@
       <w:pPr>
         <w:pStyle w:val="Heading3"/>
       </w:pPr>
-      <w:bookmarkStart w:id="51" w:name="_Toc364151648"/>
-      <w:bookmarkStart w:id="52" w:name="_Toc400504914"/>
+      <w:bookmarkStart w:id="52" w:name="_Toc364151648"/>
+      <w:bookmarkStart w:id="53" w:name="_Toc400504914"/>
       <w:r>
         <w:t>Task 3</w:t>
       </w:r>
       <w:r>
         <w:t>: Connect to the EVM</w:t>
       </w:r>
-      <w:bookmarkEnd w:id="51"/>
       <w:bookmarkEnd w:id="52"/>
+      <w:bookmarkEnd w:id="53"/>
     </w:p>
     <w:p>
       <w:pPr>
@@ -19934,7 +19947,7 @@
           <w:color w:val="548DD4" w:themeColor="text2" w:themeTint="99"/>
         </w:rPr>
       </w:pPr>
-      <w:bookmarkStart w:id="53" w:name="_Toc364151649"/>
+      <w:bookmarkStart w:id="54" w:name="_Toc364151649"/>
       <w:r>
         <w:rPr>
           <w:color w:val="548DD4" w:themeColor="text2" w:themeTint="99"/>
@@ -19946,7 +19959,7 @@
       <w:pPr>
         <w:pStyle w:val="Heading3"/>
       </w:pPr>
-      <w:bookmarkStart w:id="54" w:name="_Toc400504915"/>
+      <w:bookmarkStart w:id="55" w:name="_Toc400504915"/>
       <w:r>
         <w:lastRenderedPageBreak/>
         <w:t>Task 4</w:t>
@@ -19954,11 +19967,11 @@
       <w:r>
         <w:t xml:space="preserve">: Load and Run </w:t>
       </w:r>
-      <w:bookmarkEnd w:id="53"/>
+      <w:bookmarkEnd w:id="54"/>
       <w:r>
         <w:t>CASE 1</w:t>
       </w:r>
-      <w:bookmarkEnd w:id="54"/>
+      <w:bookmarkEnd w:id="55"/>
     </w:p>
     <w:p>
       <w:pPr>
@@ -20415,7 +20428,7 @@
       <w:pPr>
         <w:pStyle w:val="Heading3"/>
       </w:pPr>
-      <w:bookmarkStart w:id="55" w:name="_Toc400504916"/>
+      <w:bookmarkStart w:id="56" w:name="_Toc400504916"/>
       <w:r>
         <w:lastRenderedPageBreak/>
         <w:t>Task 5</w:t>
@@ -20462,7 +20475,7 @@
       <w:r>
         <w:t>outine</w:t>
       </w:r>
-      <w:bookmarkEnd w:id="55"/>
+      <w:bookmarkEnd w:id="56"/>
     </w:p>
     <w:p>
       <w:pPr>
@@ -21068,7 +21081,7 @@
       <w:pPr>
         <w:pStyle w:val="Heading3"/>
       </w:pPr>
-      <w:bookmarkStart w:id="56" w:name="_Toc400504917"/>
+      <w:bookmarkStart w:id="57" w:name="_Toc400504917"/>
       <w:r>
         <w:lastRenderedPageBreak/>
         <w:t>Task 6</w:t>
@@ -21082,7 +21095,7 @@
       <w:r>
         <w:t>Software Pipeline</w:t>
       </w:r>
-      <w:bookmarkEnd w:id="56"/>
+      <w:bookmarkEnd w:id="57"/>
     </w:p>
     <w:p>
       <w:pPr>
@@ -22398,7 +22411,7 @@
       <w:pPr>
         <w:pStyle w:val="Heading3"/>
       </w:pPr>
-      <w:bookmarkStart w:id="57" w:name="_Toc400504918"/>
+      <w:bookmarkStart w:id="58" w:name="_Toc400504918"/>
       <w:r>
         <w:lastRenderedPageBreak/>
         <w:t>Task 7</w:t>
@@ -22418,7 +22431,7 @@
       <w:r>
         <w:t>ache</w:t>
       </w:r>
-      <w:bookmarkEnd w:id="57"/>
+      <w:bookmarkEnd w:id="58"/>
     </w:p>
     <w:p>
       <w:pPr>
@@ -23104,7 +23117,7 @@
       <w:pPr>
         <w:pStyle w:val="Heading3"/>
       </w:pPr>
-      <w:bookmarkStart w:id="58" w:name="_Toc400504919"/>
+      <w:bookmarkStart w:id="59" w:name="_Toc400504919"/>
       <w:r>
         <w:lastRenderedPageBreak/>
         <w:t>Task 8</w:t>
@@ -23136,7 +23149,7 @@
       <w:r>
         <w:t>ores</w:t>
       </w:r>
-      <w:bookmarkEnd w:id="58"/>
+      <w:bookmarkEnd w:id="59"/>
     </w:p>
     <w:p>
       <w:pPr>
@@ -25497,7 +25510,7 @@
       <w:pPr>
         <w:pStyle w:val="Heading1"/>
       </w:pPr>
-      <w:bookmarkStart w:id="59" w:name="_Toc400504920"/>
+      <w:bookmarkStart w:id="60" w:name="_Toc400504920"/>
       <w:r>
         <w:lastRenderedPageBreak/>
         <w:t>Lab 6</w:t>
@@ -25520,7 +25533,7 @@
       <w:r>
         <w:t xml:space="preserve"> Using MPM Server</w:t>
       </w:r>
-      <w:bookmarkEnd w:id="59"/>
+      <w:bookmarkEnd w:id="60"/>
     </w:p>
     <w:p>
       <w:pPr>
@@ -25697,11 +25710,11 @@
       <w:pPr>
         <w:pStyle w:val="Heading2"/>
       </w:pPr>
-      <w:bookmarkStart w:id="60" w:name="_Toc400504921"/>
+      <w:bookmarkStart w:id="61" w:name="_Toc400504921"/>
       <w:r>
         <w:t>Purpose</w:t>
       </w:r>
-      <w:bookmarkEnd w:id="60"/>
+      <w:bookmarkEnd w:id="61"/>
     </w:p>
     <w:p>
       <w:r>
@@ -25733,11 +25746,11 @@
       <w:pPr>
         <w:pStyle w:val="Heading2"/>
       </w:pPr>
-      <w:bookmarkStart w:id="61" w:name="_Toc400504922"/>
+      <w:bookmarkStart w:id="62" w:name="_Toc400504922"/>
       <w:r>
         <w:t>Project Files</w:t>
       </w:r>
-      <w:bookmarkEnd w:id="61"/>
+      <w:bookmarkEnd w:id="62"/>
     </w:p>
     <w:p>
       <w:r>
@@ -25792,11 +25805,11 @@
       <w:pPr>
         <w:pStyle w:val="Heading3"/>
       </w:pPr>
-      <w:bookmarkStart w:id="62" w:name="_Toc400504923"/>
+      <w:bookmarkStart w:id="63" w:name="_Toc400504923"/>
       <w:r>
         <w:t>Task 1: Build and Run the Project</w:t>
       </w:r>
-      <w:bookmarkEnd w:id="62"/>
+      <w:bookmarkEnd w:id="63"/>
     </w:p>
     <w:p>
       <w:pPr>
@@ -26630,7 +26643,7 @@
       <w:pPr>
         <w:pStyle w:val="Heading3"/>
       </w:pPr>
-      <w:bookmarkStart w:id="63" w:name="_Toc400504924"/>
+      <w:bookmarkStart w:id="64" w:name="_Toc400504924"/>
       <w:r>
         <w:lastRenderedPageBreak/>
         <w:t xml:space="preserve">Task 2: </w:t>
@@ -26662,7 +26675,7 @@
       <w:r>
         <w:t>esults</w:t>
       </w:r>
-      <w:bookmarkEnd w:id="63"/>
+      <w:bookmarkEnd w:id="64"/>
     </w:p>
     <w:p>
       <w:r>
@@ -27223,13 +27236,13 @@
           <w:docGrid w:linePitch="360"/>
         </w:sectPr>
       </w:pPr>
-      <w:bookmarkStart w:id="64" w:name="_Toc357707368"/>
+      <w:bookmarkStart w:id="65" w:name="_Toc357707368"/>
     </w:p>
     <w:p>
       <w:pPr>
         <w:pStyle w:val="Heading1"/>
       </w:pPr>
-      <w:bookmarkStart w:id="65" w:name="_Toc400504925"/>
+      <w:bookmarkStart w:id="66" w:name="_Toc400504925"/>
       <w:r>
         <w:lastRenderedPageBreak/>
         <w:t>Lab 7</w:t>
@@ -27246,7 +27259,7 @@
       <w:r>
         <w:t xml:space="preserve"> Using MPM &amp; Shared DDR</w:t>
       </w:r>
-      <w:bookmarkEnd w:id="65"/>
+      <w:bookmarkEnd w:id="66"/>
     </w:p>
     <w:p>
       <w:r>
@@ -27272,11 +27285,11 @@
       <w:pPr>
         <w:pStyle w:val="Heading2"/>
       </w:pPr>
-      <w:bookmarkStart w:id="66" w:name="_Toc400504926"/>
+      <w:bookmarkStart w:id="67" w:name="_Toc400504926"/>
       <w:r>
         <w:t>Purpose</w:t>
       </w:r>
-      <w:bookmarkEnd w:id="66"/>
+      <w:bookmarkEnd w:id="67"/>
     </w:p>
     <w:p>
       <w:pPr>
@@ -27301,7 +27314,7 @@
       <w:pPr>
         <w:pStyle w:val="Heading2"/>
       </w:pPr>
-      <w:bookmarkStart w:id="67" w:name="_Toc400504927"/>
+      <w:bookmarkStart w:id="68" w:name="_Toc400504927"/>
       <w:r>
         <w:t>Linux and DSP S</w:t>
       </w:r>
@@ -27320,7 +27333,7 @@
       <w:r>
         <w:t>anagement</w:t>
       </w:r>
-      <w:bookmarkEnd w:id="67"/>
+      <w:bookmarkEnd w:id="68"/>
     </w:p>
     <w:p>
       <w:r>
@@ -27692,7 +27705,7 @@
       <w:pPr>
         <w:pStyle w:val="Heading2"/>
       </w:pPr>
-      <w:bookmarkStart w:id="68" w:name="_Toc400504928"/>
+      <w:bookmarkStart w:id="69" w:name="_Toc400504928"/>
       <w:r>
         <w:t xml:space="preserve">Building the Project with the </w:t>
       </w:r>
@@ -27708,17 +27721,17 @@
       <w:r>
         <w:t>latform</w:t>
       </w:r>
-      <w:bookmarkEnd w:id="68"/>
+      <w:bookmarkEnd w:id="69"/>
     </w:p>
     <w:p>
       <w:pPr>
         <w:pStyle w:val="Heading3"/>
       </w:pPr>
-      <w:bookmarkStart w:id="69" w:name="_Toc400504929"/>
+      <w:bookmarkStart w:id="70" w:name="_Toc400504929"/>
       <w:r>
         <w:t>Task 1: Build and Run the Project</w:t>
       </w:r>
-      <w:bookmarkEnd w:id="69"/>
+      <w:bookmarkEnd w:id="70"/>
     </w:p>
     <w:p>
       <w:pPr>
@@ -27758,17 +27771,8 @@
           <w:rFonts w:ascii="Courier New" w:hAnsi="Courier New" w:cs="Courier New"/>
           <w:b/>
         </w:rPr>
-        <w:t>al/Projects/DSP/</w:t>
-      </w:r>
-      <w:proofErr w:type="spellStart"/>
-      <w:r>
-        <w:rPr>
-          <w:rFonts w:ascii="Courier New" w:hAnsi="Courier New" w:cs="Courier New"/>
-          <w:b/>
-        </w:rPr>
-        <w:t>mpm_example_sum</w:t>
-      </w:r>
-      <w:proofErr w:type="spellEnd"/>
+        <w:t>al/Projects/DSP/mpm_example_sum</w:t>
+      </w:r>
       <w:r>
         <w:rPr>
           <w:rFonts w:ascii="Courier New" w:hAnsi="Courier New" w:cs="Courier New"/>
@@ -27882,14 +27886,12 @@
       <w:r>
         <w:t xml:space="preserve">Enter </w:t>
       </w:r>
-      <w:proofErr w:type="spellStart"/>
       <w:r>
         <w:rPr>
           <w:b/>
         </w:rPr>
         <w:t>mpm_example_sum</w:t>
       </w:r>
-      <w:proofErr w:type="spellEnd"/>
       <w:r>
         <w:rPr>
           <w:i/>
@@ -28058,19 +28060,11 @@
       <w:r>
         <w:t xml:space="preserve"> view, right-click on the newly-created </w:t>
       </w:r>
-      <w:proofErr w:type="spellStart"/>
-      <w:r>
-        <w:rPr>
-          <w:b/>
-        </w:rPr>
-        <w:t>mpm_example_sum</w:t>
-      </w:r>
-      <w:proofErr w:type="spellEnd"/>
-      <w:r>
-        <w:rPr>
-          <w:b/>
-        </w:rPr>
-        <w:t xml:space="preserve"> </w:t>
+      <w:r>
+        <w:rPr>
+          <w:b/>
+        </w:rPr>
+        <w:t xml:space="preserve">mpm_example_sum </w:t>
       </w:r>
       <w:r>
         <w:t xml:space="preserve">project, and click on </w:t>
@@ -28739,7 +28733,6 @@
       <w:r>
         <w:t xml:space="preserve">.  If the build goes correctly, you will see the following in the console window. NOTE: Look at the debug directory to ensure that the file </w:t>
       </w:r>
-      <w:proofErr w:type="spellStart"/>
       <w:r>
         <w:rPr>
           <w:rFonts w:ascii="Courier New" w:hAnsi="Courier New" w:cs="Courier New"/>
@@ -28754,7 +28747,6 @@
         </w:rPr>
         <w:t>.out</w:t>
       </w:r>
-      <w:proofErr w:type="spellEnd"/>
       <w:r>
         <w:t xml:space="preserve"> is there. Ignore any warnings.</w:t>
       </w:r>
@@ -29229,7 +29221,7 @@
       <w:pPr>
         <w:pStyle w:val="Heading3"/>
       </w:pPr>
-      <w:bookmarkStart w:id="70" w:name="_Toc400504930"/>
+      <w:bookmarkStart w:id="71" w:name="_Toc400504930"/>
       <w:r>
         <w:lastRenderedPageBreak/>
         <w:t xml:space="preserve">Task 2: </w:t>
@@ -29261,7 +29253,7 @@
       <w:r>
         <w:t>esults</w:t>
       </w:r>
-      <w:bookmarkEnd w:id="70"/>
+      <w:bookmarkEnd w:id="71"/>
     </w:p>
     <w:p>
       <w:r>
@@ -29525,26 +29517,11 @@
       <w:pPr>
         <w:ind w:left="720"/>
       </w:pPr>
-      <w:proofErr w:type="gramStart"/>
-      <w:r>
-        <w:rPr>
-          <w:b/>
-        </w:rPr>
-        <w:t>sudo</w:t>
-      </w:r>
-      <w:proofErr w:type="gramEnd"/>
-      <w:r>
-        <w:rPr>
-          <w:b/>
-        </w:rPr>
-        <w:t xml:space="preserve"> chmod 777 </w:t>
-      </w:r>
-      <w:proofErr w:type="spellStart"/>
-      <w:r>
-        <w:rPr>
-          <w:b/>
-        </w:rPr>
-        <w:t>mpm_example_sum</w:t>
+      <w:r>
+        <w:rPr>
+          <w:b/>
+        </w:rPr>
+        <w:t>sudo chmod 777 mpm_example_sum</w:t>
       </w:r>
       <w:r>
         <w:rPr>
@@ -29552,7 +29529,6 @@
         </w:rPr>
         <w:t>.out</w:t>
       </w:r>
-      <w:proofErr w:type="spellEnd"/>
       <w:r>
         <w:br/>
       </w:r>
@@ -29632,14 +29608,12 @@
         <w:lastRenderedPageBreak/>
         <w:t xml:space="preserve">Use MPM to reset, load, and run core 0 with </w:t>
       </w:r>
-      <w:proofErr w:type="spellStart"/>
       <w:r>
         <w:rPr>
           <w:b/>
         </w:rPr>
         <w:t>mpm_example_sum.out</w:t>
       </w:r>
-      <w:proofErr w:type="spellEnd"/>
       <w:r>
         <w:t xml:space="preserve">  </w:t>
       </w:r>
@@ -29679,14 +29653,12 @@
         </w:rPr>
         <w:t xml:space="preserve">mpmcl load dsp0 </w:t>
       </w:r>
-      <w:proofErr w:type="spellStart"/>
       <w:r>
         <w:rPr>
           <w:b/>
         </w:rPr>
         <w:t>mpm_example_sum.out</w:t>
       </w:r>
-      <w:proofErr w:type="spellEnd"/>
     </w:p>
     <w:p>
       <w:pPr>
@@ -29735,7 +29707,6 @@
           <w:lang w:bidi="ar-SA"/>
         </w:rPr>
       </w:pPr>
-      <w:proofErr w:type="gramStart"/>
       <w:r>
         <w:rPr>
           <w:rFonts w:ascii="Courier New" w:eastAsia="Times New Roman" w:hAnsi="Courier New" w:cs="Courier New"/>
@@ -29743,40 +29714,39 @@
           <w:szCs w:val="20"/>
           <w:lang w:bidi="ar-SA"/>
         </w:rPr>
-        <w:t>[  790.263525</w:t>
-      </w:r>
-      <w:proofErr w:type="gramEnd"/>
-      <w:r>
+        <w:t>[  790.263525]  remoteproc0: stopped remote processor 2620040.dsp0</w:t>
+      </w:r>
+    </w:p>
+    <w:p>
+      <w:pPr>
+        <w:pStyle w:val="ListParagraph"/>
         <w:rPr>
           <w:rFonts w:ascii="Courier New" w:eastAsia="Times New Roman" w:hAnsi="Courier New" w:cs="Courier New"/>
           <w:b/>
           <w:szCs w:val="20"/>
           <w:lang w:bidi="ar-SA"/>
         </w:rPr>
-        <w:t>]  remoteproc0: stopped remote processor 2620040.dsp0</w:t>
-      </w:r>
-    </w:p>
-    <w:p>
-      <w:pPr>
-        <w:pStyle w:val="ListParagraph"/>
+      </w:pPr>
+      <w:r>
         <w:rPr>
           <w:rFonts w:ascii="Courier New" w:eastAsia="Times New Roman" w:hAnsi="Courier New" w:cs="Courier New"/>
           <w:b/>
           <w:szCs w:val="20"/>
           <w:lang w:bidi="ar-SA"/>
         </w:rPr>
-      </w:pPr>
-      <w:proofErr w:type="gramStart"/>
-      <w:r>
+        <w:t>reset succeeded</w:t>
+      </w:r>
+    </w:p>
+    <w:p>
+      <w:pPr>
+        <w:pStyle w:val="ListParagraph"/>
         <w:rPr>
           <w:rFonts w:ascii="Courier New" w:eastAsia="Times New Roman" w:hAnsi="Courier New" w:cs="Courier New"/>
           <w:b/>
           <w:szCs w:val="20"/>
           <w:lang w:bidi="ar-SA"/>
         </w:rPr>
-        <w:t>reset</w:t>
-      </w:r>
-      <w:proofErr w:type="gramEnd"/>
+      </w:pPr>
       <w:r>
         <w:rPr>
           <w:rFonts w:ascii="Courier New" w:eastAsia="Times New Roman" w:hAnsi="Courier New" w:cs="Courier New"/>
@@ -29784,19 +29754,22 @@
           <w:szCs w:val="20"/>
           <w:lang w:bidi="ar-SA"/>
         </w:rPr>
-        <w:t xml:space="preserve"> succeeded</w:t>
+        <w:t>root@k2hk-evm:/bin# mpmcl load dsp0 mpm_example_sum.out</w:t>
       </w:r>
     </w:p>
     <w:p>
       <w:pPr>
         <w:pStyle w:val="ListParagraph"/>
+      </w:pPr>
+      <w:r>
         <w:rPr>
           <w:rFonts w:ascii="Courier New" w:eastAsia="Times New Roman" w:hAnsi="Courier New" w:cs="Courier New"/>
           <w:b/>
           <w:szCs w:val="20"/>
           <w:lang w:bidi="ar-SA"/>
         </w:rPr>
-      </w:pPr>
+        <w:t>load failed (error: -104)</w:t>
+      </w:r>
       <w:r>
         <w:rPr>
           <w:rFonts w:ascii="Courier New" w:eastAsia="Times New Roman" w:hAnsi="Courier New" w:cs="Courier New"/>
@@ -29804,51 +29777,6 @@
           <w:szCs w:val="20"/>
           <w:lang w:bidi="ar-SA"/>
         </w:rPr>
-        <w:t xml:space="preserve">root@k2hk-evm:/bin# mpmcl load dsp0 </w:t>
-      </w:r>
-      <w:proofErr w:type="spellStart"/>
-      <w:r>
-        <w:rPr>
-          <w:rFonts w:ascii="Courier New" w:eastAsia="Times New Roman" w:hAnsi="Courier New" w:cs="Courier New"/>
-          <w:b/>
-          <w:szCs w:val="20"/>
-          <w:lang w:bidi="ar-SA"/>
-        </w:rPr>
-        <w:t>mpm_example_sum.out</w:t>
-      </w:r>
-      <w:proofErr w:type="spellEnd"/>
-    </w:p>
-    <w:p>
-      <w:pPr>
-        <w:pStyle w:val="ListParagraph"/>
-      </w:pPr>
-      <w:proofErr w:type="gramStart"/>
-      <w:r>
-        <w:rPr>
-          <w:rFonts w:ascii="Courier New" w:eastAsia="Times New Roman" w:hAnsi="Courier New" w:cs="Courier New"/>
-          <w:b/>
-          <w:szCs w:val="20"/>
-          <w:lang w:bidi="ar-SA"/>
-        </w:rPr>
-        <w:t>load</w:t>
-      </w:r>
-      <w:proofErr w:type="gramEnd"/>
-      <w:r>
-        <w:rPr>
-          <w:rFonts w:ascii="Courier New" w:eastAsia="Times New Roman" w:hAnsi="Courier New" w:cs="Courier New"/>
-          <w:b/>
-          <w:szCs w:val="20"/>
-          <w:lang w:bidi="ar-SA"/>
-        </w:rPr>
-        <w:t xml:space="preserve"> failed (error: -104)</w:t>
-      </w:r>
-      <w:r>
-        <w:rPr>
-          <w:rFonts w:ascii="Courier New" w:eastAsia="Times New Roman" w:hAnsi="Courier New" w:cs="Courier New"/>
-          <w:b/>
-          <w:szCs w:val="20"/>
-          <w:lang w:bidi="ar-SA"/>
-        </w:rPr>
         <w:br/>
       </w:r>
     </w:p>
@@ -29856,7 +29784,7 @@
       <w:pPr>
         <w:pStyle w:val="Heading3"/>
       </w:pPr>
-      <w:bookmarkStart w:id="71" w:name="_Toc400504931"/>
+      <w:bookmarkStart w:id="72" w:name="_Toc400504931"/>
       <w:r>
         <w:t>T</w:t>
       </w:r>
@@ -29878,7 +29806,7 @@
       <w:r>
         <w:t>gain</w:t>
       </w:r>
-      <w:bookmarkEnd w:id="71"/>
+      <w:bookmarkEnd w:id="72"/>
     </w:p>
     <w:p>
       <w:pPr>
@@ -29894,28 +29822,7 @@
         </w:numPr>
       </w:pPr>
       <w:r>
-        <w:t xml:space="preserve">The source code main.c defines a pointer to the output </w:t>
-      </w:r>
-      <w:proofErr w:type="gramStart"/>
-      <w:r>
-        <w:t xml:space="preserve">vector  </w:t>
-      </w:r>
-      <w:proofErr w:type="spellStart"/>
-      <w:r>
-        <w:t>outputData</w:t>
-      </w:r>
-      <w:proofErr w:type="spellEnd"/>
-      <w:proofErr w:type="gramEnd"/>
-      <w:r>
-        <w:t xml:space="preserve">[].  A pragma DATA_SECTOR tells the compiler to allocate the vector in the </w:t>
-      </w:r>
-      <w:proofErr w:type="gramStart"/>
-      <w:r>
-        <w:t>section  .</w:t>
-      </w:r>
-      <w:proofErr w:type="gramEnd"/>
-      <w:r>
-        <w:t>DDR3.  The linker command file link_file.cmd tells the linker to put this vector in the DDR3 memory.</w:t>
+        <w:t>The source code main.c defines a pointer to the output vector  outputData[].  A pragma DATA_SECTOR tells the compiler to allocate the vector in the section  .DDR3.  The linker command file link_file.cmd tells the linker to put this vector in the DDR3 memory.</w:t>
       </w:r>
     </w:p>
     <w:p>
@@ -29957,9 +29864,48 @@
           <w:szCs w:val="20"/>
           <w:lang w:bidi="ar-SA"/>
         </w:rPr>
-        <w:t>#</w:t>
-      </w:r>
-      <w:proofErr w:type="gramStart"/>
+        <w:t>#define</w:t>
+      </w:r>
+      <w:r>
+        <w:rPr>
+          <w:rFonts w:ascii="Consolas" w:hAnsi="Consolas" w:cs="Consolas"/>
+          <w:color w:val="000000"/>
+          <w:sz w:val="20"/>
+          <w:szCs w:val="20"/>
+          <w:lang w:bidi="ar-SA"/>
+        </w:rPr>
+        <w:t xml:space="preserve">  VECTOR_DEFINE</w:t>
+      </w:r>
+    </w:p>
+    <w:p>
+      <w:pPr>
+        <w:autoSpaceDE w:val="0"/>
+        <w:autoSpaceDN w:val="0"/>
+        <w:adjustRightInd w:val="0"/>
+        <w:spacing w:after="0" w:line="240" w:lineRule="auto"/>
+        <w:ind w:left="360"/>
+        <w:rPr>
+          <w:rFonts w:ascii="Consolas" w:hAnsi="Consolas" w:cs="Consolas"/>
+          <w:sz w:val="20"/>
+          <w:szCs w:val="20"/>
+          <w:lang w:bidi="ar-SA"/>
+        </w:rPr>
+      </w:pPr>
+    </w:p>
+    <w:p>
+      <w:pPr>
+        <w:autoSpaceDE w:val="0"/>
+        <w:autoSpaceDN w:val="0"/>
+        <w:adjustRightInd w:val="0"/>
+        <w:spacing w:after="0" w:line="240" w:lineRule="auto"/>
+        <w:ind w:left="360"/>
+        <w:rPr>
+          <w:rFonts w:ascii="Consolas" w:hAnsi="Consolas" w:cs="Consolas"/>
+          <w:sz w:val="20"/>
+          <w:szCs w:val="20"/>
+          <w:lang w:bidi="ar-SA"/>
+        </w:rPr>
+      </w:pPr>
       <w:r>
         <w:rPr>
           <w:rFonts w:ascii="Consolas" w:hAnsi="Consolas" w:cs="Consolas"/>
@@ -29970,7 +29916,7 @@
           <w:szCs w:val="20"/>
           <w:lang w:bidi="ar-SA"/>
         </w:rPr>
-        <w:t>define</w:t>
+        <w:t>#define</w:t>
       </w:r>
       <w:r>
         <w:rPr>
@@ -29980,9 +29926,53 @@
           <w:szCs w:val="20"/>
           <w:lang w:bidi="ar-SA"/>
         </w:rPr>
-        <w:t xml:space="preserve">  VECTOR</w:t>
-      </w:r>
-      <w:proofErr w:type="gramEnd"/>
+        <w:t xml:space="preserve">  NUMBER_OF_ELEMENTS 1024</w:t>
+      </w:r>
+    </w:p>
+    <w:p>
+      <w:pPr>
+        <w:autoSpaceDE w:val="0"/>
+        <w:autoSpaceDN w:val="0"/>
+        <w:adjustRightInd w:val="0"/>
+        <w:spacing w:after="0" w:line="240" w:lineRule="auto"/>
+        <w:ind w:left="360"/>
+        <w:rPr>
+          <w:rFonts w:ascii="Consolas" w:hAnsi="Consolas" w:cs="Consolas"/>
+          <w:sz w:val="20"/>
+          <w:szCs w:val="20"/>
+          <w:lang w:bidi="ar-SA"/>
+        </w:rPr>
+      </w:pPr>
+    </w:p>
+    <w:p>
+      <w:pPr>
+        <w:autoSpaceDE w:val="0"/>
+        <w:autoSpaceDN w:val="0"/>
+        <w:adjustRightInd w:val="0"/>
+        <w:spacing w:after="0" w:line="240" w:lineRule="auto"/>
+        <w:ind w:left="360"/>
+        <w:rPr>
+          <w:rFonts w:ascii="Consolas" w:hAnsi="Consolas" w:cs="Consolas"/>
+          <w:sz w:val="20"/>
+          <w:szCs w:val="20"/>
+          <w:lang w:bidi="ar-SA"/>
+        </w:rPr>
+      </w:pPr>
+    </w:p>
+    <w:p>
+      <w:pPr>
+        <w:autoSpaceDE w:val="0"/>
+        <w:autoSpaceDN w:val="0"/>
+        <w:adjustRightInd w:val="0"/>
+        <w:spacing w:after="0" w:line="240" w:lineRule="auto"/>
+        <w:ind w:left="360"/>
+        <w:rPr>
+          <w:rFonts w:ascii="Consolas" w:hAnsi="Consolas" w:cs="Consolas"/>
+          <w:sz w:val="20"/>
+          <w:szCs w:val="20"/>
+          <w:lang w:bidi="ar-SA"/>
+        </w:rPr>
+      </w:pPr>
       <w:r>
         <w:rPr>
           <w:rFonts w:ascii="Consolas" w:hAnsi="Consolas" w:cs="Consolas"/>
@@ -29991,7 +29981,29 @@
           <w:szCs w:val="20"/>
           <w:lang w:bidi="ar-SA"/>
         </w:rPr>
-        <w:t>_DEFINE</w:t>
+        <w:t xml:space="preserve">   </w:t>
+      </w:r>
+      <w:r>
+        <w:rPr>
+          <w:rFonts w:ascii="Consolas" w:hAnsi="Consolas" w:cs="Consolas"/>
+          <w:b/>
+          <w:bCs/>
+          <w:color w:val="7F0055"/>
+          <w:sz w:val="20"/>
+          <w:szCs w:val="20"/>
+          <w:lang w:bidi="ar-SA"/>
+        </w:rPr>
+        <w:t>int</w:t>
+      </w:r>
+      <w:r>
+        <w:rPr>
+          <w:rFonts w:ascii="Consolas" w:hAnsi="Consolas" w:cs="Consolas"/>
+          <w:color w:val="000000"/>
+          <w:sz w:val="20"/>
+          <w:szCs w:val="20"/>
+          <w:lang w:bidi="ar-SA"/>
+        </w:rPr>
+        <w:t xml:space="preserve"> *p_output    ;</w:t>
       </w:r>
     </w:p>
     <w:p>
@@ -30033,9 +30045,33 @@
           <w:szCs w:val="20"/>
           <w:lang w:bidi="ar-SA"/>
         </w:rPr>
-        <w:t>#</w:t>
-      </w:r>
-      <w:proofErr w:type="gramStart"/>
+        <w:t>#ifdef</w:t>
+      </w:r>
+      <w:r>
+        <w:rPr>
+          <w:rFonts w:ascii="Consolas" w:hAnsi="Consolas" w:cs="Consolas"/>
+          <w:color w:val="000000"/>
+          <w:sz w:val="20"/>
+          <w:szCs w:val="20"/>
+          <w:lang w:bidi="ar-SA"/>
+        </w:rPr>
+        <w:t xml:space="preserve">  VECTOR_DEFINE</w:t>
+      </w:r>
+    </w:p>
+    <w:p>
+      <w:pPr>
+        <w:autoSpaceDE w:val="0"/>
+        <w:autoSpaceDN w:val="0"/>
+        <w:adjustRightInd w:val="0"/>
+        <w:spacing w:after="0" w:line="240" w:lineRule="auto"/>
+        <w:ind w:left="360"/>
+        <w:rPr>
+          <w:rFonts w:ascii="Consolas" w:hAnsi="Consolas" w:cs="Consolas"/>
+          <w:sz w:val="20"/>
+          <w:szCs w:val="20"/>
+          <w:lang w:bidi="ar-SA"/>
+        </w:rPr>
+      </w:pPr>
       <w:r>
         <w:rPr>
           <w:rFonts w:ascii="Consolas" w:hAnsi="Consolas" w:cs="Consolas"/>
@@ -30046,7 +30082,7 @@
           <w:szCs w:val="20"/>
           <w:lang w:bidi="ar-SA"/>
         </w:rPr>
-        <w:t>define</w:t>
+        <w:t>#pragma</w:t>
       </w:r>
       <w:r>
         <w:rPr>
@@ -30056,9 +30092,18 @@
           <w:szCs w:val="20"/>
           <w:lang w:bidi="ar-SA"/>
         </w:rPr>
-        <w:t xml:space="preserve">  NUMBER</w:t>
-      </w:r>
-      <w:proofErr w:type="gramEnd"/>
+        <w:t xml:space="preserve"> DATA_SECTION (outputData, </w:t>
+      </w:r>
+      <w:r>
+        <w:rPr>
+          <w:rFonts w:ascii="Consolas" w:hAnsi="Consolas" w:cs="Consolas"/>
+          <w:color w:val="2A00FF"/>
+          <w:sz w:val="20"/>
+          <w:szCs w:val="20"/>
+          <w:lang w:bidi="ar-SA"/>
+        </w:rPr>
+        <w:t>".DDR3"</w:t>
+      </w:r>
       <w:r>
         <w:rPr>
           <w:rFonts w:ascii="Consolas" w:hAnsi="Consolas" w:cs="Consolas"/>
@@ -30067,7 +30112,7 @@
           <w:szCs w:val="20"/>
           <w:lang w:bidi="ar-SA"/>
         </w:rPr>
-        <w:t>_OF_ELEMENTS 1024</w:t>
+        <w:t>)</w:t>
       </w:r>
     </w:p>
     <w:p>
@@ -30084,6 +30129,28 @@
           <w:lang w:bidi="ar-SA"/>
         </w:rPr>
       </w:pPr>
+      <w:r>
+        <w:rPr>
+          <w:rFonts w:ascii="Consolas" w:hAnsi="Consolas" w:cs="Consolas"/>
+          <w:b/>
+          <w:bCs/>
+          <w:color w:val="7F0055"/>
+          <w:sz w:val="20"/>
+          <w:szCs w:val="20"/>
+          <w:lang w:bidi="ar-SA"/>
+        </w:rPr>
+        <w:t>#pragma</w:t>
+      </w:r>
+      <w:r>
+        <w:rPr>
+          <w:rFonts w:ascii="Consolas" w:hAnsi="Consolas" w:cs="Consolas"/>
+          <w:color w:val="000000"/>
+          <w:sz w:val="20"/>
+          <w:szCs w:val="20"/>
+          <w:lang w:bidi="ar-SA"/>
+        </w:rPr>
+        <w:t xml:space="preserve"> DATA_ALIGN (outputData,8)</w:t>
+      </w:r>
     </w:p>
     <w:p>
       <w:pPr>
@@ -30099,6 +30166,28 @@
           <w:lang w:bidi="ar-SA"/>
         </w:rPr>
       </w:pPr>
+      <w:r>
+        <w:rPr>
+          <w:rFonts w:ascii="Consolas" w:hAnsi="Consolas" w:cs="Consolas"/>
+          <w:b/>
+          <w:bCs/>
+          <w:color w:val="7F0055"/>
+          <w:sz w:val="20"/>
+          <w:szCs w:val="20"/>
+          <w:lang w:bidi="ar-SA"/>
+        </w:rPr>
+        <w:t>int</w:t>
+      </w:r>
+      <w:r>
+        <w:rPr>
+          <w:rFonts w:ascii="Consolas" w:hAnsi="Consolas" w:cs="Consolas"/>
+          <w:color w:val="000000"/>
+          <w:sz w:val="20"/>
+          <w:szCs w:val="20"/>
+          <w:lang w:bidi="ar-SA"/>
+        </w:rPr>
+        <w:t xml:space="preserve"> outputData[NUMBER_OF_ELEMENTS];</w:t>
+      </w:r>
     </w:p>
     <w:p>
       <w:pPr>
@@ -30117,17 +30206,6 @@
       <w:r>
         <w:rPr>
           <w:rFonts w:ascii="Consolas" w:hAnsi="Consolas" w:cs="Consolas"/>
-          <w:color w:val="000000"/>
-          <w:sz w:val="20"/>
-          <w:szCs w:val="20"/>
-          <w:lang w:bidi="ar-SA"/>
-        </w:rPr>
-        <w:t xml:space="preserve">   </w:t>
-      </w:r>
-      <w:proofErr w:type="gramStart"/>
-      <w:r>
-        <w:rPr>
-          <w:rFonts w:ascii="Consolas" w:hAnsi="Consolas" w:cs="Consolas"/>
           <w:b/>
           <w:bCs/>
           <w:color w:val="7F0055"/>
@@ -30137,7 +30215,6 @@
         </w:rPr>
         <w:t>int</w:t>
       </w:r>
-      <w:proofErr w:type="gramEnd"/>
       <w:r>
         <w:rPr>
           <w:rFonts w:ascii="Consolas" w:hAnsi="Consolas" w:cs="Consolas"/>
@@ -30146,344 +30223,8 @@
           <w:szCs w:val="20"/>
           <w:lang w:bidi="ar-SA"/>
         </w:rPr>
-        <w:t xml:space="preserve"> *</w:t>
-      </w:r>
-      <w:proofErr w:type="spellStart"/>
-      <w:r>
-        <w:rPr>
-          <w:rFonts w:ascii="Consolas" w:hAnsi="Consolas" w:cs="Consolas"/>
-          <w:color w:val="000000"/>
-          <w:sz w:val="20"/>
-          <w:szCs w:val="20"/>
-          <w:lang w:bidi="ar-SA"/>
-        </w:rPr>
-        <w:t>p_output</w:t>
-      </w:r>
-      <w:proofErr w:type="spellEnd"/>
-      <w:r>
-        <w:rPr>
-          <w:rFonts w:ascii="Consolas" w:hAnsi="Consolas" w:cs="Consolas"/>
-          <w:color w:val="000000"/>
-          <w:sz w:val="20"/>
-          <w:szCs w:val="20"/>
-          <w:lang w:bidi="ar-SA"/>
-        </w:rPr>
-        <w:t xml:space="preserve">    ;</w:t>
-      </w:r>
-    </w:p>
-    <w:p>
-      <w:pPr>
-        <w:autoSpaceDE w:val="0"/>
-        <w:autoSpaceDN w:val="0"/>
-        <w:adjustRightInd w:val="0"/>
-        <w:spacing w:after="0" w:line="240" w:lineRule="auto"/>
-        <w:ind w:left="360"/>
-        <w:rPr>
-          <w:rFonts w:ascii="Consolas" w:hAnsi="Consolas" w:cs="Consolas"/>
-          <w:sz w:val="20"/>
-          <w:szCs w:val="20"/>
-          <w:lang w:bidi="ar-SA"/>
-        </w:rPr>
-      </w:pPr>
-    </w:p>
-    <w:p>
-      <w:pPr>
-        <w:autoSpaceDE w:val="0"/>
-        <w:autoSpaceDN w:val="0"/>
-        <w:adjustRightInd w:val="0"/>
-        <w:spacing w:after="0" w:line="240" w:lineRule="auto"/>
-        <w:ind w:left="360"/>
-        <w:rPr>
-          <w:rFonts w:ascii="Consolas" w:hAnsi="Consolas" w:cs="Consolas"/>
-          <w:sz w:val="20"/>
-          <w:szCs w:val="20"/>
-          <w:lang w:bidi="ar-SA"/>
-        </w:rPr>
-      </w:pPr>
-      <w:r>
-        <w:rPr>
-          <w:rFonts w:ascii="Consolas" w:hAnsi="Consolas" w:cs="Consolas"/>
-          <w:b/>
-          <w:bCs/>
-          <w:color w:val="7F0055"/>
-          <w:sz w:val="20"/>
-          <w:szCs w:val="20"/>
-          <w:lang w:bidi="ar-SA"/>
-        </w:rPr>
-        <w:t>#</w:t>
-      </w:r>
-      <w:proofErr w:type="gramStart"/>
-      <w:r>
-        <w:rPr>
-          <w:rFonts w:ascii="Consolas" w:hAnsi="Consolas" w:cs="Consolas"/>
-          <w:b/>
-          <w:bCs/>
-          <w:color w:val="7F0055"/>
-          <w:sz w:val="20"/>
-          <w:szCs w:val="20"/>
-          <w:lang w:bidi="ar-SA"/>
-        </w:rPr>
-        <w:t>ifdef</w:t>
-      </w:r>
-      <w:r>
-        <w:rPr>
-          <w:rFonts w:ascii="Consolas" w:hAnsi="Consolas" w:cs="Consolas"/>
-          <w:color w:val="000000"/>
-          <w:sz w:val="20"/>
-          <w:szCs w:val="20"/>
-          <w:lang w:bidi="ar-SA"/>
-        </w:rPr>
-        <w:t xml:space="preserve">  VECTOR</w:t>
-      </w:r>
-      <w:proofErr w:type="gramEnd"/>
-      <w:r>
-        <w:rPr>
-          <w:rFonts w:ascii="Consolas" w:hAnsi="Consolas" w:cs="Consolas"/>
-          <w:color w:val="000000"/>
-          <w:sz w:val="20"/>
-          <w:szCs w:val="20"/>
-          <w:lang w:bidi="ar-SA"/>
-        </w:rPr>
-        <w:t>_DEFINE</w:t>
-      </w:r>
-    </w:p>
-    <w:p>
-      <w:pPr>
-        <w:autoSpaceDE w:val="0"/>
-        <w:autoSpaceDN w:val="0"/>
-        <w:adjustRightInd w:val="0"/>
-        <w:spacing w:after="0" w:line="240" w:lineRule="auto"/>
-        <w:ind w:left="360"/>
-        <w:rPr>
-          <w:rFonts w:ascii="Consolas" w:hAnsi="Consolas" w:cs="Consolas"/>
-          <w:sz w:val="20"/>
-          <w:szCs w:val="20"/>
-          <w:lang w:bidi="ar-SA"/>
-        </w:rPr>
-      </w:pPr>
-      <w:r>
-        <w:rPr>
-          <w:rFonts w:ascii="Consolas" w:hAnsi="Consolas" w:cs="Consolas"/>
-          <w:b/>
-          <w:bCs/>
-          <w:color w:val="7F0055"/>
-          <w:sz w:val="20"/>
-          <w:szCs w:val="20"/>
-          <w:lang w:bidi="ar-SA"/>
-        </w:rPr>
-        <w:t>#pragma</w:t>
-      </w:r>
-      <w:r>
-        <w:rPr>
-          <w:rFonts w:ascii="Consolas" w:hAnsi="Consolas" w:cs="Consolas"/>
-          <w:color w:val="000000"/>
-          <w:sz w:val="20"/>
-          <w:szCs w:val="20"/>
-          <w:lang w:bidi="ar-SA"/>
-        </w:rPr>
-        <w:t xml:space="preserve"> DATA_SECTION (</w:t>
-      </w:r>
-      <w:proofErr w:type="spellStart"/>
-      <w:r>
-        <w:rPr>
-          <w:rFonts w:ascii="Consolas" w:hAnsi="Consolas" w:cs="Consolas"/>
-          <w:color w:val="000000"/>
-          <w:sz w:val="20"/>
-          <w:szCs w:val="20"/>
-          <w:lang w:bidi="ar-SA"/>
-        </w:rPr>
-        <w:t>outputData</w:t>
-      </w:r>
-      <w:proofErr w:type="spellEnd"/>
-      <w:r>
-        <w:rPr>
-          <w:rFonts w:ascii="Consolas" w:hAnsi="Consolas" w:cs="Consolas"/>
-          <w:color w:val="000000"/>
-          <w:sz w:val="20"/>
-          <w:szCs w:val="20"/>
-          <w:lang w:bidi="ar-SA"/>
-        </w:rPr>
-        <w:t xml:space="preserve">, </w:t>
-      </w:r>
-      <w:r>
-        <w:rPr>
-          <w:rFonts w:ascii="Consolas" w:hAnsi="Consolas" w:cs="Consolas"/>
-          <w:color w:val="2A00FF"/>
-          <w:sz w:val="20"/>
-          <w:szCs w:val="20"/>
-          <w:lang w:bidi="ar-SA"/>
-        </w:rPr>
-        <w:t>".DDR3"</w:t>
-      </w:r>
-      <w:r>
-        <w:rPr>
-          <w:rFonts w:ascii="Consolas" w:hAnsi="Consolas" w:cs="Consolas"/>
-          <w:color w:val="000000"/>
-          <w:sz w:val="20"/>
-          <w:szCs w:val="20"/>
-          <w:lang w:bidi="ar-SA"/>
-        </w:rPr>
-        <w:t>)</w:t>
-      </w:r>
-    </w:p>
-    <w:p>
-      <w:pPr>
-        <w:autoSpaceDE w:val="0"/>
-        <w:autoSpaceDN w:val="0"/>
-        <w:adjustRightInd w:val="0"/>
-        <w:spacing w:after="0" w:line="240" w:lineRule="auto"/>
-        <w:ind w:left="360"/>
-        <w:rPr>
-          <w:rFonts w:ascii="Consolas" w:hAnsi="Consolas" w:cs="Consolas"/>
-          <w:sz w:val="20"/>
-          <w:szCs w:val="20"/>
-          <w:lang w:bidi="ar-SA"/>
-        </w:rPr>
-      </w:pPr>
-      <w:r>
-        <w:rPr>
-          <w:rFonts w:ascii="Consolas" w:hAnsi="Consolas" w:cs="Consolas"/>
-          <w:b/>
-          <w:bCs/>
-          <w:color w:val="7F0055"/>
-          <w:sz w:val="20"/>
-          <w:szCs w:val="20"/>
-          <w:lang w:bidi="ar-SA"/>
-        </w:rPr>
-        <w:t>#pragma</w:t>
-      </w:r>
-      <w:r>
-        <w:rPr>
-          <w:rFonts w:ascii="Consolas" w:hAnsi="Consolas" w:cs="Consolas"/>
-          <w:color w:val="000000"/>
-          <w:sz w:val="20"/>
-          <w:szCs w:val="20"/>
-          <w:lang w:bidi="ar-SA"/>
-        </w:rPr>
-        <w:t xml:space="preserve"> DATA_ALIGN (outputData</w:t>
-      </w:r>
-      <w:proofErr w:type="gramStart"/>
-      <w:r>
-        <w:rPr>
-          <w:rFonts w:ascii="Consolas" w:hAnsi="Consolas" w:cs="Consolas"/>
-          <w:color w:val="000000"/>
-          <w:sz w:val="20"/>
-          <w:szCs w:val="20"/>
-          <w:lang w:bidi="ar-SA"/>
-        </w:rPr>
-        <w:t>,8</w:t>
-      </w:r>
-      <w:proofErr w:type="gramEnd"/>
-      <w:r>
-        <w:rPr>
-          <w:rFonts w:ascii="Consolas" w:hAnsi="Consolas" w:cs="Consolas"/>
-          <w:color w:val="000000"/>
-          <w:sz w:val="20"/>
-          <w:szCs w:val="20"/>
-          <w:lang w:bidi="ar-SA"/>
-        </w:rPr>
-        <w:t>)</w:t>
-      </w:r>
-    </w:p>
-    <w:p>
-      <w:pPr>
-        <w:autoSpaceDE w:val="0"/>
-        <w:autoSpaceDN w:val="0"/>
-        <w:adjustRightInd w:val="0"/>
-        <w:spacing w:after="0" w:line="240" w:lineRule="auto"/>
-        <w:ind w:left="360"/>
-        <w:rPr>
-          <w:rFonts w:ascii="Consolas" w:hAnsi="Consolas" w:cs="Consolas"/>
-          <w:sz w:val="20"/>
-          <w:szCs w:val="20"/>
-          <w:lang w:bidi="ar-SA"/>
-        </w:rPr>
-      </w:pPr>
-      <w:proofErr w:type="gramStart"/>
-      <w:r>
-        <w:rPr>
-          <w:rFonts w:ascii="Consolas" w:hAnsi="Consolas" w:cs="Consolas"/>
-          <w:b/>
-          <w:bCs/>
-          <w:color w:val="7F0055"/>
-          <w:sz w:val="20"/>
-          <w:szCs w:val="20"/>
-          <w:lang w:bidi="ar-SA"/>
-        </w:rPr>
-        <w:t>int</w:t>
-      </w:r>
-      <w:proofErr w:type="gramEnd"/>
-      <w:r>
-        <w:rPr>
-          <w:rFonts w:ascii="Consolas" w:hAnsi="Consolas" w:cs="Consolas"/>
-          <w:color w:val="000000"/>
-          <w:sz w:val="20"/>
-          <w:szCs w:val="20"/>
-          <w:lang w:bidi="ar-SA"/>
-        </w:rPr>
-        <w:t xml:space="preserve"> </w:t>
-      </w:r>
-      <w:proofErr w:type="spellStart"/>
-      <w:r>
-        <w:rPr>
-          <w:rFonts w:ascii="Consolas" w:hAnsi="Consolas" w:cs="Consolas"/>
-          <w:color w:val="000000"/>
-          <w:sz w:val="20"/>
-          <w:szCs w:val="20"/>
-          <w:lang w:bidi="ar-SA"/>
-        </w:rPr>
-        <w:t>outputData</w:t>
-      </w:r>
-      <w:proofErr w:type="spellEnd"/>
-      <w:r>
-        <w:rPr>
-          <w:rFonts w:ascii="Consolas" w:hAnsi="Consolas" w:cs="Consolas"/>
-          <w:color w:val="000000"/>
-          <w:sz w:val="20"/>
-          <w:szCs w:val="20"/>
-          <w:lang w:bidi="ar-SA"/>
-        </w:rPr>
-        <w:t>[NUMBER_OF_ELEMENTS];</w:t>
-      </w:r>
-    </w:p>
-    <w:p>
-      <w:pPr>
-        <w:autoSpaceDE w:val="0"/>
-        <w:autoSpaceDN w:val="0"/>
-        <w:adjustRightInd w:val="0"/>
-        <w:spacing w:after="0" w:line="240" w:lineRule="auto"/>
-        <w:ind w:left="360"/>
-        <w:rPr>
-          <w:rFonts w:ascii="Consolas" w:hAnsi="Consolas" w:cs="Consolas"/>
-          <w:sz w:val="20"/>
-          <w:szCs w:val="20"/>
-          <w:lang w:bidi="ar-SA"/>
-        </w:rPr>
-      </w:pPr>
-      <w:proofErr w:type="gramStart"/>
-      <w:r>
-        <w:rPr>
-          <w:rFonts w:ascii="Consolas" w:hAnsi="Consolas" w:cs="Consolas"/>
-          <w:b/>
-          <w:bCs/>
-          <w:color w:val="7F0055"/>
-          <w:sz w:val="20"/>
-          <w:szCs w:val="20"/>
-          <w:lang w:bidi="ar-SA"/>
-        </w:rPr>
-        <w:t>int</w:t>
-      </w:r>
-      <w:r>
-        <w:rPr>
-          <w:rFonts w:ascii="Consolas" w:hAnsi="Consolas" w:cs="Consolas"/>
-          <w:color w:val="000000"/>
-          <w:sz w:val="20"/>
-          <w:szCs w:val="20"/>
-          <w:lang w:bidi="ar-SA"/>
-        </w:rPr>
         <w:t xml:space="preserve">  *</w:t>
       </w:r>
-      <w:proofErr w:type="gramEnd"/>
       <w:r>
         <w:rPr>
           <w:rFonts w:ascii="Consolas" w:hAnsi="Consolas" w:cs="Consolas"/>
@@ -30525,29 +30266,7 @@
           <w:szCs w:val="20"/>
           <w:lang w:bidi="ar-SA"/>
         </w:rPr>
-        <w:t xml:space="preserve"> *) &amp;</w:t>
-      </w:r>
-      <w:proofErr w:type="spellStart"/>
-      <w:r>
-        <w:rPr>
-          <w:rFonts w:ascii="Consolas" w:hAnsi="Consolas" w:cs="Consolas"/>
-          <w:color w:val="000000"/>
-          <w:sz w:val="20"/>
-          <w:szCs w:val="20"/>
-          <w:lang w:bidi="ar-SA"/>
-        </w:rPr>
-        <w:t>outputData</w:t>
-      </w:r>
-      <w:proofErr w:type="spellEnd"/>
-      <w:r>
-        <w:rPr>
-          <w:rFonts w:ascii="Consolas" w:hAnsi="Consolas" w:cs="Consolas"/>
-          <w:color w:val="000000"/>
-          <w:sz w:val="20"/>
-          <w:szCs w:val="20"/>
-          <w:lang w:bidi="ar-SA"/>
-        </w:rPr>
-        <w:t>[0]   ;</w:t>
+        <w:t xml:space="preserve"> *) &amp;outputData[0]   ;</w:t>
       </w:r>
     </w:p>
     <w:p>
@@ -30618,7 +30337,6 @@
         </w:rPr>
         <w:t xml:space="preserve">   </w:t>
       </w:r>
-      <w:proofErr w:type="gramStart"/>
       <w:r>
         <w:rPr>
           <w:rFonts w:ascii="Consolas" w:hAnsi="Consolas" w:cs="Consolas"/>
@@ -30632,7 +30350,6 @@
         </w:rPr>
         <w:t>int</w:t>
       </w:r>
-      <w:proofErr w:type="gramEnd"/>
       <w:r>
         <w:rPr>
           <w:rFonts w:ascii="Consolas" w:hAnsi="Consolas" w:cs="Consolas"/>
@@ -30738,20 +30455,7 @@
           <w:szCs w:val="20"/>
           <w:lang w:bidi="ar-SA"/>
         </w:rPr>
-        <w:t>//   #</w:t>
-      </w:r>
-      <w:proofErr w:type="gramStart"/>
-      <w:r>
-        <w:rPr>
-          <w:rFonts w:ascii="Consolas" w:hAnsi="Consolas" w:cs="Consolas"/>
-          <w:b/>
-          <w:bCs/>
-          <w:color w:val="7F0055"/>
-          <w:sz w:val="20"/>
-          <w:szCs w:val="20"/>
-          <w:lang w:bidi="ar-SA"/>
-        </w:rPr>
-        <w:t>define</w:t>
+        <w:t>//   #define</w:t>
       </w:r>
       <w:r>
         <w:rPr>
@@ -30761,18 +30465,7 @@
           <w:szCs w:val="20"/>
           <w:lang w:bidi="ar-SA"/>
         </w:rPr>
-        <w:t xml:space="preserve">  VECTOR</w:t>
-      </w:r>
-      <w:proofErr w:type="gramEnd"/>
-      <w:r>
-        <w:rPr>
-          <w:rFonts w:ascii="Consolas" w:hAnsi="Consolas" w:cs="Consolas"/>
-          <w:color w:val="000000"/>
-          <w:sz w:val="20"/>
-          <w:szCs w:val="20"/>
-          <w:lang w:bidi="ar-SA"/>
-        </w:rPr>
-        <w:t>_DEFINE</w:t>
+        <w:t xml:space="preserve">  VECTOR_DEFINE</w:t>
       </w:r>
     </w:p>
     <w:p>
@@ -30924,27 +30617,7 @@
           <w:szCs w:val="20"/>
           <w:lang w:bidi="ar-SA"/>
         </w:rPr>
-        <w:t>OUTPUT FILE NAME:   &lt;</w:t>
-      </w:r>
-      <w:proofErr w:type="spellStart"/>
-      <w:r>
-        <w:rPr>
-          <w:rFonts w:ascii="Consolas" w:hAnsi="Consolas" w:cs="Consolas"/>
-          <w:sz w:val="20"/>
-          <w:szCs w:val="20"/>
-          <w:lang w:bidi="ar-SA"/>
-        </w:rPr>
-        <w:t>mpm_example_sum.out</w:t>
-      </w:r>
-      <w:proofErr w:type="spellEnd"/>
-      <w:r>
-        <w:rPr>
-          <w:rFonts w:ascii="Consolas" w:hAnsi="Consolas" w:cs="Consolas"/>
-          <w:sz w:val="20"/>
-          <w:szCs w:val="20"/>
-          <w:lang w:bidi="ar-SA"/>
-        </w:rPr>
-        <w:t>&gt;</w:t>
+        <w:t>OUTPUT FILE NAME:   &lt;mpm_example_sum.out&gt;</w:t>
       </w:r>
     </w:p>
     <w:p>
@@ -30968,27 +30641,7 @@
           <w:szCs w:val="20"/>
           <w:lang w:bidi="ar-SA"/>
         </w:rPr>
-        <w:t>ENTRY POINT SYMBOL: "ti_sysbios_family_c64p_Hwi0</w:t>
-      </w:r>
-      <w:proofErr w:type="gramStart"/>
-      <w:r>
-        <w:rPr>
-          <w:rFonts w:ascii="Consolas" w:hAnsi="Consolas" w:cs="Consolas"/>
-          <w:sz w:val="20"/>
-          <w:szCs w:val="20"/>
-          <w:lang w:bidi="ar-SA"/>
-        </w:rPr>
-        <w:t>"  address</w:t>
-      </w:r>
-      <w:proofErr w:type="gramEnd"/>
-      <w:r>
-        <w:rPr>
-          <w:rFonts w:ascii="Consolas" w:hAnsi="Consolas" w:cs="Consolas"/>
-          <w:sz w:val="20"/>
-          <w:szCs w:val="20"/>
-          <w:lang w:bidi="ar-SA"/>
-        </w:rPr>
-        <w:t>: 00819800</w:t>
+        <w:t>ENTRY POINT SYMBOL: "ti_sysbios_family_c64p_Hwi0"  address: 00819800</w:t>
       </w:r>
     </w:p>
     <w:p>
@@ -31081,47 +30734,7 @@
           <w:szCs w:val="20"/>
           <w:lang w:bidi="ar-SA"/>
         </w:rPr>
-        <w:t xml:space="preserve">         </w:t>
-      </w:r>
-      <w:proofErr w:type="gramStart"/>
-      <w:r>
-        <w:rPr>
-          <w:rFonts w:ascii="Consolas" w:hAnsi="Consolas" w:cs="Consolas"/>
-          <w:sz w:val="20"/>
-          <w:szCs w:val="20"/>
-          <w:lang w:bidi="ar-SA"/>
-        </w:rPr>
-        <w:t>name</w:t>
-      </w:r>
-      <w:proofErr w:type="gramEnd"/>
-      <w:r>
-        <w:rPr>
-          <w:rFonts w:ascii="Consolas" w:hAnsi="Consolas" w:cs="Consolas"/>
-          <w:sz w:val="20"/>
-          <w:szCs w:val="20"/>
-          <w:lang w:bidi="ar-SA"/>
-        </w:rPr>
-        <w:t xml:space="preserve">            origin    length      used     unused   </w:t>
-      </w:r>
-      <w:proofErr w:type="spellStart"/>
-      <w:r>
-        <w:rPr>
-          <w:rFonts w:ascii="Consolas" w:hAnsi="Consolas" w:cs="Consolas"/>
-          <w:sz w:val="20"/>
-          <w:szCs w:val="20"/>
-          <w:lang w:bidi="ar-SA"/>
-        </w:rPr>
-        <w:t>attr</w:t>
-      </w:r>
-      <w:proofErr w:type="spellEnd"/>
-      <w:r>
-        <w:rPr>
-          <w:rFonts w:ascii="Consolas" w:hAnsi="Consolas" w:cs="Consolas"/>
-          <w:sz w:val="20"/>
-          <w:szCs w:val="20"/>
-          <w:lang w:bidi="ar-SA"/>
-        </w:rPr>
-        <w:t xml:space="preserve">    fill</w:t>
+        <w:t xml:space="preserve">         name            origin    length      used     unused   attr    fill</w:t>
       </w:r>
     </w:p>
     <w:p>
@@ -31169,27 +30782,7 @@
           <w:szCs w:val="20"/>
           <w:lang w:bidi="ar-SA"/>
         </w:rPr>
-        <w:t xml:space="preserve">  L2SRAM                00800000   </w:t>
-      </w:r>
-      <w:proofErr w:type="gramStart"/>
-      <w:r>
-        <w:rPr>
-          <w:rFonts w:ascii="Consolas" w:hAnsi="Consolas" w:cs="Consolas"/>
-          <w:sz w:val="20"/>
-          <w:szCs w:val="20"/>
-          <w:lang w:bidi="ar-SA"/>
-        </w:rPr>
-        <w:t>00100000  0001a00c</w:t>
-      </w:r>
-      <w:proofErr w:type="gramEnd"/>
-      <w:r>
-        <w:rPr>
-          <w:rFonts w:ascii="Consolas" w:hAnsi="Consolas" w:cs="Consolas"/>
-          <w:sz w:val="20"/>
-          <w:szCs w:val="20"/>
-          <w:lang w:bidi="ar-SA"/>
-        </w:rPr>
-        <w:t xml:space="preserve">  000e5ff4  RW X</w:t>
+        <w:t xml:space="preserve">  L2SRAM                00800000   00100000  0001a00c  000e5ff4  RW X</w:t>
       </w:r>
     </w:p>
     <w:p>
@@ -31213,27 +30806,7 @@
           <w:szCs w:val="20"/>
           <w:lang w:bidi="ar-SA"/>
         </w:rPr>
-        <w:t xml:space="preserve">  L1PSRAM               00e00000   </w:t>
-      </w:r>
-      <w:proofErr w:type="gramStart"/>
-      <w:r>
-        <w:rPr>
-          <w:rFonts w:ascii="Consolas" w:hAnsi="Consolas" w:cs="Consolas"/>
-          <w:sz w:val="20"/>
-          <w:szCs w:val="20"/>
-          <w:lang w:bidi="ar-SA"/>
-        </w:rPr>
-        <w:t>00080000  00000000</w:t>
-      </w:r>
-      <w:proofErr w:type="gramEnd"/>
-      <w:r>
-        <w:rPr>
-          <w:rFonts w:ascii="Consolas" w:hAnsi="Consolas" w:cs="Consolas"/>
-          <w:sz w:val="20"/>
-          <w:szCs w:val="20"/>
-          <w:lang w:bidi="ar-SA"/>
-        </w:rPr>
-        <w:t xml:space="preserve">  00080000  RW X</w:t>
+        <w:t xml:space="preserve">  L1PSRAM               00e00000   00080000  00000000  00080000  RW X</w:t>
       </w:r>
     </w:p>
     <w:p>
@@ -31257,27 +30830,7 @@
           <w:szCs w:val="20"/>
           <w:lang w:bidi="ar-SA"/>
         </w:rPr>
-        <w:t xml:space="preserve">  L1DSRAM               00f00000   </w:t>
-      </w:r>
-      <w:proofErr w:type="gramStart"/>
-      <w:r>
-        <w:rPr>
-          <w:rFonts w:ascii="Consolas" w:hAnsi="Consolas" w:cs="Consolas"/>
-          <w:sz w:val="20"/>
-          <w:szCs w:val="20"/>
-          <w:lang w:bidi="ar-SA"/>
-        </w:rPr>
-        <w:t>00080000  00000000</w:t>
-      </w:r>
-      <w:proofErr w:type="gramEnd"/>
-      <w:r>
-        <w:rPr>
-          <w:rFonts w:ascii="Consolas" w:hAnsi="Consolas" w:cs="Consolas"/>
-          <w:sz w:val="20"/>
-          <w:szCs w:val="20"/>
-          <w:lang w:bidi="ar-SA"/>
-        </w:rPr>
-        <w:t xml:space="preserve">  00080000  RW  </w:t>
+        <w:t xml:space="preserve">  L1DSRAM               00f00000   00080000  00000000  00080000  RW  </w:t>
       </w:r>
     </w:p>
     <w:p>
@@ -31301,27 +30854,7 @@
           <w:szCs w:val="20"/>
           <w:lang w:bidi="ar-SA"/>
         </w:rPr>
-        <w:t xml:space="preserve">  MSMCSRAM              0c000000   </w:t>
-      </w:r>
-      <w:proofErr w:type="gramStart"/>
-      <w:r>
-        <w:rPr>
-          <w:rFonts w:ascii="Consolas" w:hAnsi="Consolas" w:cs="Consolas"/>
-          <w:sz w:val="20"/>
-          <w:szCs w:val="20"/>
-          <w:lang w:bidi="ar-SA"/>
-        </w:rPr>
-        <w:t>00600000  00000000</w:t>
-      </w:r>
-      <w:proofErr w:type="gramEnd"/>
-      <w:r>
-        <w:rPr>
-          <w:rFonts w:ascii="Consolas" w:hAnsi="Consolas" w:cs="Consolas"/>
-          <w:sz w:val="20"/>
-          <w:szCs w:val="20"/>
-          <w:lang w:bidi="ar-SA"/>
-        </w:rPr>
-        <w:t xml:space="preserve">  00600000  RW X</w:t>
+        <w:t xml:space="preserve">  MSMCSRAM              0c000000   00600000  00000000  00600000  RW X</w:t>
       </w:r>
     </w:p>
     <w:p>
@@ -31345,27 +30878,7 @@
           <w:szCs w:val="20"/>
           <w:lang w:bidi="ar-SA"/>
         </w:rPr>
-        <w:t xml:space="preserve">  DDR3                  80000000   </w:t>
-      </w:r>
-      <w:proofErr w:type="gramStart"/>
-      <w:r>
-        <w:rPr>
-          <w:rFonts w:ascii="Consolas" w:hAnsi="Consolas" w:cs="Consolas"/>
-          <w:sz w:val="20"/>
-          <w:szCs w:val="20"/>
-          <w:lang w:bidi="ar-SA"/>
-        </w:rPr>
-        <w:t>20000000  00000000</w:t>
-      </w:r>
-      <w:proofErr w:type="gramEnd"/>
-      <w:r>
-        <w:rPr>
-          <w:rFonts w:ascii="Consolas" w:hAnsi="Consolas" w:cs="Consolas"/>
-          <w:sz w:val="20"/>
-          <w:szCs w:val="20"/>
-          <w:lang w:bidi="ar-SA"/>
-        </w:rPr>
-        <w:t xml:space="preserve">  20000000  RW X</w:t>
+        <w:t xml:space="preserve">  DDR3                  80000000   20000000  00000000  20000000  RW X</w:t>
       </w:r>
     </w:p>
     <w:p>
@@ -31389,27 +30902,7 @@
           <w:szCs w:val="20"/>
           <w:lang w:bidi="ar-SA"/>
         </w:rPr>
-        <w:t xml:space="preserve">  DDR3_forDSP           e0000000   </w:t>
-      </w:r>
-      <w:proofErr w:type="gramStart"/>
-      <w:r>
-        <w:rPr>
-          <w:rFonts w:ascii="Consolas" w:hAnsi="Consolas" w:cs="Consolas"/>
-          <w:sz w:val="20"/>
-          <w:szCs w:val="20"/>
-          <w:lang w:bidi="ar-SA"/>
-        </w:rPr>
-        <w:t>20000000  00000000</w:t>
-      </w:r>
-      <w:proofErr w:type="gramEnd"/>
-      <w:r>
-        <w:rPr>
-          <w:rFonts w:ascii="Consolas" w:hAnsi="Consolas" w:cs="Consolas"/>
-          <w:sz w:val="20"/>
-          <w:szCs w:val="20"/>
-          <w:lang w:bidi="ar-SA"/>
-        </w:rPr>
-        <w:t xml:space="preserve">  20000000  RW X</w:t>
+        <w:t xml:space="preserve">  DDR3_forDSP           e0000000   20000000  00000000  20000000  RW X</w:t>
       </w:r>
     </w:p>
     <w:p>
@@ -31514,19 +31007,25 @@
           <w:rFonts w:eastAsiaTheme="majorEastAsia"/>
         </w:rPr>
       </w:pPr>
-      <w:proofErr w:type="gramStart"/>
       <w:r>
         <w:rPr>
           <w:rFonts w:eastAsiaTheme="majorEastAsia"/>
         </w:rPr>
-        <w:t>reset</w:t>
-      </w:r>
-      <w:proofErr w:type="gramEnd"/>
-      <w:r>
+        <w:t>reset succeeded</w:t>
+      </w:r>
+    </w:p>
+    <w:p>
+      <w:pPr>
+        <w:ind w:left="360"/>
         <w:rPr>
           <w:rFonts w:eastAsiaTheme="majorEastAsia"/>
         </w:rPr>
-        <w:t xml:space="preserve"> succeeded</w:t>
+      </w:pPr>
+      <w:r>
+        <w:rPr>
+          <w:rFonts w:eastAsiaTheme="majorEastAsia"/>
+        </w:rPr>
+        <w:t>root@k2hk-evm:/bin# mpmcl load dsp0 mpm_example_sum.out</w:t>
       </w:r>
     </w:p>
     <w:p>
@@ -31540,16 +31039,22 @@
         <w:rPr>
           <w:rFonts w:eastAsiaTheme="majorEastAsia"/>
         </w:rPr>
-        <w:t xml:space="preserve">root@k2hk-evm:/bin# mpmcl load dsp0 </w:t>
-      </w:r>
-      <w:proofErr w:type="spellStart"/>
-      <w:r>
+        <w:t>load succeeded</w:t>
+      </w:r>
+    </w:p>
+    <w:p>
+      <w:pPr>
+        <w:ind w:left="360"/>
         <w:rPr>
           <w:rFonts w:eastAsiaTheme="majorEastAsia"/>
         </w:rPr>
-        <w:t>mpm_example_sum.out</w:t>
-      </w:r>
-      <w:proofErr w:type="spellEnd"/>
+      </w:pPr>
+      <w:r>
+        <w:rPr>
+          <w:rFonts w:eastAsiaTheme="majorEastAsia"/>
+        </w:rPr>
+        <w:t>root@k2hk-evm:/bin# mpmcl run dsp0</w:t>
+      </w:r>
     </w:p>
     <w:p>
       <w:pPr>
@@ -31558,55 +31063,11 @@
           <w:rFonts w:eastAsiaTheme="majorEastAsia"/>
         </w:rPr>
       </w:pPr>
-      <w:proofErr w:type="gramStart"/>
       <w:r>
         <w:rPr>
           <w:rFonts w:eastAsiaTheme="majorEastAsia"/>
         </w:rPr>
-        <w:t>load</w:t>
-      </w:r>
-      <w:proofErr w:type="gramEnd"/>
-      <w:r>
-        <w:rPr>
-          <w:rFonts w:eastAsiaTheme="majorEastAsia"/>
-        </w:rPr>
-        <w:t xml:space="preserve"> succeeded</w:t>
-      </w:r>
-    </w:p>
-    <w:p>
-      <w:pPr>
-        <w:ind w:left="360"/>
-        <w:rPr>
-          <w:rFonts w:eastAsiaTheme="majorEastAsia"/>
-        </w:rPr>
-      </w:pPr>
-      <w:r>
-        <w:rPr>
-          <w:rFonts w:eastAsiaTheme="majorEastAsia"/>
-        </w:rPr>
-        <w:t>root@k2hk-evm:/bin# mpmcl run dsp0</w:t>
-      </w:r>
-    </w:p>
-    <w:p>
-      <w:pPr>
-        <w:ind w:left="360"/>
-        <w:rPr>
-          <w:rFonts w:eastAsiaTheme="majorEastAsia"/>
-        </w:rPr>
-      </w:pPr>
-      <w:proofErr w:type="gramStart"/>
-      <w:r>
-        <w:rPr>
-          <w:rFonts w:eastAsiaTheme="majorEastAsia"/>
-        </w:rPr>
-        <w:t>[ 7415.136643</w:t>
-      </w:r>
-      <w:proofErr w:type="gramEnd"/>
-      <w:r>
-        <w:rPr>
-          <w:rFonts w:eastAsiaTheme="majorEastAsia"/>
-        </w:rPr>
-        <w:t>]  remoteproc0: powering up 2620040.dsp0</w:t>
+        <w:t>[ 7415.136643]  remoteproc0: powering up 2620040.dsp0</w:t>
       </w:r>
     </w:p>
     <w:p>
@@ -31617,19 +31078,11 @@
           <w:highlight w:val="yellow"/>
         </w:rPr>
       </w:pPr>
-      <w:proofErr w:type="gramStart"/>
       <w:r>
         <w:rPr>
           <w:rFonts w:eastAsiaTheme="majorEastAsia"/>
         </w:rPr>
-        <w:t>run</w:t>
-      </w:r>
-      <w:proofErr w:type="gramEnd"/>
-      <w:r>
-        <w:rPr>
-          <w:rFonts w:eastAsiaTheme="majorEastAsia"/>
-        </w:rPr>
-        <w:t xml:space="preserve"> succeeded</w:t>
+        <w:t>run succeeded</w:t>
       </w:r>
     </w:p>
     <w:p>
@@ -31689,21 +31142,20 @@
         <w:rPr>
           <w:rFonts w:eastAsiaTheme="majorEastAsia"/>
         </w:rPr>
-        <w:t xml:space="preserve">4 values start at </w:t>
-      </w:r>
-      <w:proofErr w:type="gramStart"/>
-      <w:r>
+        <w:t>4 values start at 964  2912 14543 2918 14573</w:t>
+      </w:r>
+    </w:p>
+    <w:p>
+      <w:pPr>
         <w:rPr>
           <w:rFonts w:eastAsiaTheme="majorEastAsia"/>
         </w:rPr>
-        <w:t>964  2912</w:t>
-      </w:r>
-      <w:proofErr w:type="gramEnd"/>
+      </w:pPr>
       <w:r>
         <w:rPr>
           <w:rFonts w:eastAsiaTheme="majorEastAsia"/>
         </w:rPr>
-        <w:t xml:space="preserve"> 14543 2918 14573</w:t>
+        <w:t xml:space="preserve"> 4 values start at 968  2924 14603 2930 14633</w:t>
       </w:r>
     </w:p>
     <w:p>
@@ -31716,21 +31168,20 @@
         <w:rPr>
           <w:rFonts w:eastAsiaTheme="majorEastAsia"/>
         </w:rPr>
-        <w:t xml:space="preserve"> 4 values start at </w:t>
-      </w:r>
-      <w:proofErr w:type="gramStart"/>
-      <w:r>
+        <w:t xml:space="preserve"> 4 values start at 972  2936 14663 2942 14693</w:t>
+      </w:r>
+    </w:p>
+    <w:p>
+      <w:pPr>
         <w:rPr>
           <w:rFonts w:eastAsiaTheme="majorEastAsia"/>
         </w:rPr>
-        <w:t>968  2924</w:t>
-      </w:r>
-      <w:proofErr w:type="gramEnd"/>
+      </w:pPr>
       <w:r>
         <w:rPr>
           <w:rFonts w:eastAsiaTheme="majorEastAsia"/>
         </w:rPr>
-        <w:t xml:space="preserve"> 14603 2930 14633</w:t>
+        <w:t xml:space="preserve"> 4 values start at 976  2948 14723 2954 14753</w:t>
       </w:r>
     </w:p>
     <w:p>
@@ -31743,21 +31194,20 @@
         <w:rPr>
           <w:rFonts w:eastAsiaTheme="majorEastAsia"/>
         </w:rPr>
-        <w:t xml:space="preserve"> 4 values start at </w:t>
-      </w:r>
-      <w:proofErr w:type="gramStart"/>
-      <w:r>
+        <w:t xml:space="preserve"> 4 values start at 980  2960 14783 2966 14813</w:t>
+      </w:r>
+    </w:p>
+    <w:p>
+      <w:pPr>
         <w:rPr>
           <w:rFonts w:eastAsiaTheme="majorEastAsia"/>
         </w:rPr>
-        <w:t>972  2936</w:t>
-      </w:r>
-      <w:proofErr w:type="gramEnd"/>
+      </w:pPr>
       <w:r>
         <w:rPr>
           <w:rFonts w:eastAsiaTheme="majorEastAsia"/>
         </w:rPr>
-        <w:t xml:space="preserve"> 14663 2942 14693</w:t>
+        <w:t xml:space="preserve"> 4 values start at 984  2972 14843 2978 14873</w:t>
       </w:r>
     </w:p>
     <w:p>
@@ -31770,21 +31220,20 @@
         <w:rPr>
           <w:rFonts w:eastAsiaTheme="majorEastAsia"/>
         </w:rPr>
-        <w:t xml:space="preserve"> 4 values start at </w:t>
-      </w:r>
-      <w:proofErr w:type="gramStart"/>
-      <w:r>
+        <w:t xml:space="preserve"> 4 values start at 988  2984 14903 2990 14933</w:t>
+      </w:r>
+    </w:p>
+    <w:p>
+      <w:pPr>
         <w:rPr>
           <w:rFonts w:eastAsiaTheme="majorEastAsia"/>
         </w:rPr>
-        <w:t>976  2948</w:t>
-      </w:r>
-      <w:proofErr w:type="gramEnd"/>
+      </w:pPr>
       <w:r>
         <w:rPr>
           <w:rFonts w:eastAsiaTheme="majorEastAsia"/>
         </w:rPr>
-        <w:t xml:space="preserve"> 14723 2954 14753</w:t>
+        <w:t xml:space="preserve"> 4 values start at 992  2996 14963 3002 14993</w:t>
       </w:r>
     </w:p>
     <w:p>
@@ -31797,21 +31246,20 @@
         <w:rPr>
           <w:rFonts w:eastAsiaTheme="majorEastAsia"/>
         </w:rPr>
-        <w:t xml:space="preserve"> 4 values start at </w:t>
-      </w:r>
-      <w:proofErr w:type="gramStart"/>
-      <w:r>
+        <w:t xml:space="preserve"> 4 values start at 996  3008 15023 3014 15053</w:t>
+      </w:r>
+    </w:p>
+    <w:p>
+      <w:pPr>
         <w:rPr>
           <w:rFonts w:eastAsiaTheme="majorEastAsia"/>
         </w:rPr>
-        <w:t>980  2960</w:t>
-      </w:r>
-      <w:proofErr w:type="gramEnd"/>
+      </w:pPr>
       <w:r>
         <w:rPr>
           <w:rFonts w:eastAsiaTheme="majorEastAsia"/>
         </w:rPr>
-        <w:t xml:space="preserve"> 14783 2966 14813</w:t>
+        <w:t xml:space="preserve"> 4 values start at 1000  3020 15083 3026 15113</w:t>
       </w:r>
     </w:p>
     <w:p>
@@ -31824,21 +31272,20 @@
         <w:rPr>
           <w:rFonts w:eastAsiaTheme="majorEastAsia"/>
         </w:rPr>
-        <w:t xml:space="preserve"> 4 values start at </w:t>
-      </w:r>
-      <w:proofErr w:type="gramStart"/>
-      <w:r>
+        <w:t xml:space="preserve"> 4 values start at 1004  3032 15143 3038 15173</w:t>
+      </w:r>
+    </w:p>
+    <w:p>
+      <w:pPr>
         <w:rPr>
           <w:rFonts w:eastAsiaTheme="majorEastAsia"/>
         </w:rPr>
-        <w:t>984  2972</w:t>
-      </w:r>
-      <w:proofErr w:type="gramEnd"/>
+      </w:pPr>
       <w:r>
         <w:rPr>
           <w:rFonts w:eastAsiaTheme="majorEastAsia"/>
         </w:rPr>
-        <w:t xml:space="preserve"> 14843 2978 14873</w:t>
+        <w:t xml:space="preserve"> 4 values start at 1008  3044 15203 3050 15233</w:t>
       </w:r>
     </w:p>
     <w:p>
@@ -31851,21 +31298,20 @@
         <w:rPr>
           <w:rFonts w:eastAsiaTheme="majorEastAsia"/>
         </w:rPr>
-        <w:t xml:space="preserve"> 4 values start at </w:t>
-      </w:r>
-      <w:proofErr w:type="gramStart"/>
-      <w:r>
+        <w:t xml:space="preserve"> 4 values start at 1012  3056 15263 3062 15293</w:t>
+      </w:r>
+    </w:p>
+    <w:p>
+      <w:pPr>
         <w:rPr>
           <w:rFonts w:eastAsiaTheme="majorEastAsia"/>
         </w:rPr>
-        <w:t>988  2984</w:t>
-      </w:r>
-      <w:proofErr w:type="gramEnd"/>
+      </w:pPr>
       <w:r>
         <w:rPr>
           <w:rFonts w:eastAsiaTheme="majorEastAsia"/>
         </w:rPr>
-        <w:t xml:space="preserve"> 14903 2990 14933</w:t>
+        <w:t xml:space="preserve"> 4 values start at 1016  3068 15323 3074 15353</w:t>
       </w:r>
     </w:p>
     <w:p>
@@ -31878,210 +31324,7 @@
         <w:rPr>
           <w:rFonts w:eastAsiaTheme="majorEastAsia"/>
         </w:rPr>
-        <w:t xml:space="preserve"> 4 values start at </w:t>
-      </w:r>
-      <w:proofErr w:type="gramStart"/>
-      <w:r>
-        <w:rPr>
-          <w:rFonts w:eastAsiaTheme="majorEastAsia"/>
-        </w:rPr>
-        <w:t>992  2996</w:t>
-      </w:r>
-      <w:proofErr w:type="gramEnd"/>
-      <w:r>
-        <w:rPr>
-          <w:rFonts w:eastAsiaTheme="majorEastAsia"/>
-        </w:rPr>
-        <w:t xml:space="preserve"> 14963 3002 14993</w:t>
-      </w:r>
-    </w:p>
-    <w:p>
-      <w:pPr>
-        <w:rPr>
-          <w:rFonts w:eastAsiaTheme="majorEastAsia"/>
-        </w:rPr>
-      </w:pPr>
-      <w:r>
-        <w:rPr>
-          <w:rFonts w:eastAsiaTheme="majorEastAsia"/>
-        </w:rPr>
-        <w:t xml:space="preserve"> 4 values start at </w:t>
-      </w:r>
-      <w:proofErr w:type="gramStart"/>
-      <w:r>
-        <w:rPr>
-          <w:rFonts w:eastAsiaTheme="majorEastAsia"/>
-        </w:rPr>
-        <w:t>996  3008</w:t>
-      </w:r>
-      <w:proofErr w:type="gramEnd"/>
-      <w:r>
-        <w:rPr>
-          <w:rFonts w:eastAsiaTheme="majorEastAsia"/>
-        </w:rPr>
-        <w:t xml:space="preserve"> 15023 3014 15053</w:t>
-      </w:r>
-    </w:p>
-    <w:p>
-      <w:pPr>
-        <w:rPr>
-          <w:rFonts w:eastAsiaTheme="majorEastAsia"/>
-        </w:rPr>
-      </w:pPr>
-      <w:r>
-        <w:rPr>
-          <w:rFonts w:eastAsiaTheme="majorEastAsia"/>
-        </w:rPr>
-        <w:t xml:space="preserve"> 4 values start at </w:t>
-      </w:r>
-      <w:proofErr w:type="gramStart"/>
-      <w:r>
-        <w:rPr>
-          <w:rFonts w:eastAsiaTheme="majorEastAsia"/>
-        </w:rPr>
-        <w:t>1000  3020</w:t>
-      </w:r>
-      <w:proofErr w:type="gramEnd"/>
-      <w:r>
-        <w:rPr>
-          <w:rFonts w:eastAsiaTheme="majorEastAsia"/>
-        </w:rPr>
-        <w:t xml:space="preserve"> 15083 3026 15113</w:t>
-      </w:r>
-    </w:p>
-    <w:p>
-      <w:pPr>
-        <w:rPr>
-          <w:rFonts w:eastAsiaTheme="majorEastAsia"/>
-        </w:rPr>
-      </w:pPr>
-      <w:r>
-        <w:rPr>
-          <w:rFonts w:eastAsiaTheme="majorEastAsia"/>
-        </w:rPr>
-        <w:t xml:space="preserve"> 4 values start at </w:t>
-      </w:r>
-      <w:proofErr w:type="gramStart"/>
-      <w:r>
-        <w:rPr>
-          <w:rFonts w:eastAsiaTheme="majorEastAsia"/>
-        </w:rPr>
-        <w:t>1004  3032</w:t>
-      </w:r>
-      <w:proofErr w:type="gramEnd"/>
-      <w:r>
-        <w:rPr>
-          <w:rFonts w:eastAsiaTheme="majorEastAsia"/>
-        </w:rPr>
-        <w:t xml:space="preserve"> 15143 3038 15173</w:t>
-      </w:r>
-    </w:p>
-    <w:p>
-      <w:pPr>
-        <w:rPr>
-          <w:rFonts w:eastAsiaTheme="majorEastAsia"/>
-        </w:rPr>
-      </w:pPr>
-      <w:r>
-        <w:rPr>
-          <w:rFonts w:eastAsiaTheme="majorEastAsia"/>
-        </w:rPr>
-        <w:t xml:space="preserve"> 4 values start at </w:t>
-      </w:r>
-      <w:proofErr w:type="gramStart"/>
-      <w:r>
-        <w:rPr>
-          <w:rFonts w:eastAsiaTheme="majorEastAsia"/>
-        </w:rPr>
-        <w:t>1008  3044</w:t>
-      </w:r>
-      <w:proofErr w:type="gramEnd"/>
-      <w:r>
-        <w:rPr>
-          <w:rFonts w:eastAsiaTheme="majorEastAsia"/>
-        </w:rPr>
-        <w:t xml:space="preserve"> 15203 3050 15233</w:t>
-      </w:r>
-    </w:p>
-    <w:p>
-      <w:pPr>
-        <w:rPr>
-          <w:rFonts w:eastAsiaTheme="majorEastAsia"/>
-        </w:rPr>
-      </w:pPr>
-      <w:r>
-        <w:rPr>
-          <w:rFonts w:eastAsiaTheme="majorEastAsia"/>
-        </w:rPr>
-        <w:t xml:space="preserve"> 4 values start at </w:t>
-      </w:r>
-      <w:proofErr w:type="gramStart"/>
-      <w:r>
-        <w:rPr>
-          <w:rFonts w:eastAsiaTheme="majorEastAsia"/>
-        </w:rPr>
-        <w:t>1012  3056</w:t>
-      </w:r>
-      <w:proofErr w:type="gramEnd"/>
-      <w:r>
-        <w:rPr>
-          <w:rFonts w:eastAsiaTheme="majorEastAsia"/>
-        </w:rPr>
-        <w:t xml:space="preserve"> 15263 3062 15293</w:t>
-      </w:r>
-    </w:p>
-    <w:p>
-      <w:pPr>
-        <w:rPr>
-          <w:rFonts w:eastAsiaTheme="majorEastAsia"/>
-        </w:rPr>
-      </w:pPr>
-      <w:r>
-        <w:rPr>
-          <w:rFonts w:eastAsiaTheme="majorEastAsia"/>
-        </w:rPr>
-        <w:t xml:space="preserve"> 4 values start at </w:t>
-      </w:r>
-      <w:proofErr w:type="gramStart"/>
-      <w:r>
-        <w:rPr>
-          <w:rFonts w:eastAsiaTheme="majorEastAsia"/>
-        </w:rPr>
-        <w:t>1016  3068</w:t>
-      </w:r>
-      <w:proofErr w:type="gramEnd"/>
-      <w:r>
-        <w:rPr>
-          <w:rFonts w:eastAsiaTheme="majorEastAsia"/>
-        </w:rPr>
-        <w:t xml:space="preserve"> 15323 3074 15353</w:t>
-      </w:r>
-    </w:p>
-    <w:p>
-      <w:pPr>
-        <w:rPr>
-          <w:rFonts w:eastAsiaTheme="majorEastAsia"/>
-        </w:rPr>
-      </w:pPr>
-      <w:r>
-        <w:rPr>
-          <w:rFonts w:eastAsiaTheme="majorEastAsia"/>
-        </w:rPr>
-        <w:t xml:space="preserve"> 4 values start at </w:t>
-      </w:r>
-      <w:proofErr w:type="gramStart"/>
-      <w:r>
-        <w:rPr>
-          <w:rFonts w:eastAsiaTheme="majorEastAsia"/>
-        </w:rPr>
-        <w:t>1020  3080</w:t>
-      </w:r>
-      <w:proofErr w:type="gramEnd"/>
-      <w:r>
-        <w:rPr>
-          <w:rFonts w:eastAsiaTheme="majorEastAsia"/>
-        </w:rPr>
-        <w:t xml:space="preserve"> 15383 3086 15413</w:t>
+        <w:t xml:space="preserve"> 4 values start at 1020  3080 15383 3086 15413</w:t>
       </w:r>
     </w:p>
     <w:p>
@@ -32095,21 +31338,7 @@
         <w:rPr>
           <w:rFonts w:eastAsiaTheme="majorEastAsia"/>
         </w:rPr>
-        <w:t>Setting '</w:t>
-      </w:r>
-      <w:proofErr w:type="spellStart"/>
-      <w:r>
-        <w:rPr>
-          <w:rFonts w:eastAsiaTheme="majorEastAsia"/>
-        </w:rPr>
-        <w:t>global_variable</w:t>
-      </w:r>
-      <w:proofErr w:type="spellEnd"/>
-      <w:r>
-        <w:rPr>
-          <w:rFonts w:eastAsiaTheme="majorEastAsia"/>
-        </w:rPr>
-        <w:t>' to 1</w:t>
+        <w:t>Setting 'global_variable' to 1</w:t>
       </w:r>
     </w:p>
     <w:p>
@@ -32141,25 +31370,25 @@
       <w:pPr>
         <w:pStyle w:val="Heading1"/>
       </w:pPr>
-      <w:bookmarkStart w:id="72" w:name="_Toc371079160"/>
-      <w:bookmarkStart w:id="73" w:name="_Toc400504932"/>
-      <w:bookmarkEnd w:id="64"/>
+      <w:bookmarkStart w:id="73" w:name="_Toc371079160"/>
+      <w:bookmarkStart w:id="74" w:name="_Toc400504932"/>
+      <w:bookmarkEnd w:id="65"/>
       <w:r>
         <w:lastRenderedPageBreak/>
         <w:t xml:space="preserve">Lab 8: </w:t>
       </w:r>
-      <w:bookmarkEnd w:id="72"/>
+      <w:bookmarkEnd w:id="73"/>
       <w:r>
         <w:t>ARM Optimization Using SMP Linux</w:t>
       </w:r>
-      <w:bookmarkEnd w:id="73"/>
+      <w:bookmarkEnd w:id="74"/>
     </w:p>
     <w:p>
       <w:pPr>
         <w:pStyle w:val="Heading2"/>
       </w:pPr>
-      <w:bookmarkStart w:id="74" w:name="_Toc371079161"/>
-      <w:bookmarkStart w:id="75" w:name="_Toc400504933"/>
+      <w:bookmarkStart w:id="75" w:name="_Toc371079161"/>
+      <w:bookmarkStart w:id="76" w:name="_Toc400504933"/>
       <w:r>
         <w:t>Projects and S</w:t>
       </w:r>
@@ -32172,8 +31401,8 @@
       <w:r>
         <w:t>ode</w:t>
       </w:r>
-      <w:bookmarkEnd w:id="74"/>
       <w:bookmarkEnd w:id="75"/>
+      <w:bookmarkEnd w:id="76"/>
     </w:p>
     <w:p>
       <w:r>
@@ -32247,13 +31476,13 @@
       <w:pPr>
         <w:pStyle w:val="Heading2"/>
       </w:pPr>
-      <w:bookmarkStart w:id="76" w:name="_Toc371079162"/>
-      <w:bookmarkStart w:id="77" w:name="_Toc400504934"/>
+      <w:bookmarkStart w:id="77" w:name="_Toc371079162"/>
+      <w:bookmarkStart w:id="78" w:name="_Toc400504934"/>
       <w:r>
         <w:t>Purpose</w:t>
       </w:r>
-      <w:bookmarkEnd w:id="76"/>
       <w:bookmarkEnd w:id="77"/>
+      <w:bookmarkEnd w:id="78"/>
     </w:p>
     <w:p>
       <w:r>
@@ -32323,12 +31552,12 @@
       <w:pPr>
         <w:pStyle w:val="Heading3"/>
       </w:pPr>
-      <w:bookmarkStart w:id="78" w:name="_Toc371079163"/>
-      <w:bookmarkStart w:id="79" w:name="_Toc400504935"/>
+      <w:bookmarkStart w:id="79" w:name="_Toc371079163"/>
+      <w:bookmarkStart w:id="80" w:name="_Toc400504935"/>
       <w:r>
         <w:t xml:space="preserve">Task 1: </w:t>
       </w:r>
-      <w:bookmarkEnd w:id="78"/>
+      <w:bookmarkEnd w:id="79"/>
       <w:r>
         <w:t xml:space="preserve">Copy the </w:t>
       </w:r>
@@ -32344,7 +31573,7 @@
       <w:r>
         <w:t>iles</w:t>
       </w:r>
-      <w:bookmarkEnd w:id="79"/>
+      <w:bookmarkEnd w:id="80"/>
     </w:p>
     <w:p>
       <w:r>
@@ -32550,21 +31779,12 @@
           <w:b/>
         </w:rPr>
       </w:pPr>
-      <w:proofErr w:type="gramStart"/>
-      <w:r>
-        <w:rPr>
-          <w:rFonts w:ascii="Courier New" w:hAnsi="Courier New" w:cs="Courier New"/>
-          <w:b/>
-        </w:rPr>
-        <w:t>sudo</w:t>
-      </w:r>
-      <w:proofErr w:type="gramEnd"/>
-      <w:r>
-        <w:rPr>
-          <w:rFonts w:ascii="Courier New" w:hAnsi="Courier New" w:cs="Courier New"/>
-          <w:b/>
-        </w:rPr>
-        <w:t xml:space="preserve"> cp</w:t>
+      <w:r>
+        <w:rPr>
+          <w:rFonts w:ascii="Courier New" w:hAnsi="Courier New" w:cs="Courier New"/>
+          <w:b/>
+        </w:rPr>
+        <w:t>sudo cp</w:t>
       </w:r>
       <w:r>
         <w:rPr>
@@ -32597,20 +31817,58 @@
       <w:r>
         <w:t xml:space="preserve"> </w:t>
       </w:r>
-      <w:proofErr w:type="spellStart"/>
-      <w:r>
-        <w:rPr>
-          <w:rFonts w:ascii="Courier New" w:hAnsi="Courier New" w:cs="Courier New"/>
-          <w:b/>
-        </w:rPr>
-        <w:t>smp_threads</w:t>
-      </w:r>
-      <w:proofErr w:type="spellEnd"/>
-      <w:r>
-        <w:rPr>
-          <w:rFonts w:ascii="Courier New" w:hAnsi="Courier New" w:cs="Courier New"/>
-          <w:b/>
-        </w:rPr>
+      <w:r>
+        <w:rPr>
+          <w:rFonts w:ascii="Courier New" w:hAnsi="Courier New" w:cs="Courier New"/>
+          <w:b/>
+        </w:rPr>
+        <w:t xml:space="preserve">smp_threads </w:t>
+      </w:r>
+      <w:r>
+        <w:rPr>
+          <w:rFonts w:ascii="Courier New" w:hAnsi="Courier New" w:cs="Courier New"/>
+          <w:b/>
+        </w:rPr>
+        <w:t>/smp_test.c  .</w:t>
+      </w:r>
+    </w:p>
+    <w:p>
+      <w:pPr>
+        <w:ind w:left="360"/>
+        <w:rPr>
+          <w:rFonts w:ascii="Courier New" w:hAnsi="Courier New" w:cs="Courier New"/>
+          <w:b/>
+        </w:rPr>
+      </w:pPr>
+      <w:r>
+        <w:rPr>
+          <w:rFonts w:ascii="Courier New" w:hAnsi="Courier New" w:cs="Courier New"/>
+          <w:b/>
+        </w:rPr>
+        <w:t>sudo cp /</w:t>
+      </w:r>
+      <w:r>
+        <w:rPr>
+          <w:rFonts w:ascii="Courier New" w:hAnsi="Courier New" w:cs="Courier New"/>
+          <w:b/>
+        </w:rPr>
+        <w:t>global</w:t>
+      </w:r>
+      <w:r>
+        <w:rPr>
+          <w:rFonts w:ascii="Courier New" w:hAnsi="Courier New" w:cs="Courier New"/>
+          <w:b/>
+        </w:rPr>
+        <w:t>/P</w:t>
+      </w:r>
+      <w:r>
+        <w:rPr>
+          <w:rFonts w:ascii="Courier New" w:hAnsi="Courier New" w:cs="Courier New"/>
+          <w:b/>
+        </w:rPr>
+        <w:t>rojects/</w:t>
+      </w:r>
+      <w:r>
         <w:t xml:space="preserve"> </w:t>
       </w:r>
       <w:r>
@@ -32618,7 +31876,14 @@
           <w:rFonts w:ascii="Courier New" w:hAnsi="Courier New" w:cs="Courier New"/>
           <w:b/>
         </w:rPr>
-        <w:t>/smp_test.c  .</w:t>
+        <w:t xml:space="preserve">smp_threads </w:t>
+      </w:r>
+      <w:r>
+        <w:rPr>
+          <w:rFonts w:ascii="Courier New" w:hAnsi="Courier New" w:cs="Courier New"/>
+          <w:b/>
+        </w:rPr>
+        <w:t>/multithreads.h     .</w:t>
       </w:r>
     </w:p>
     <w:p>
@@ -32629,28 +31894,19 @@
           <w:b/>
         </w:rPr>
       </w:pPr>
-      <w:proofErr w:type="gramStart"/>
-      <w:r>
-        <w:rPr>
-          <w:rFonts w:ascii="Courier New" w:hAnsi="Courier New" w:cs="Courier New"/>
-          <w:b/>
-        </w:rPr>
-        <w:t>sudo</w:t>
-      </w:r>
-      <w:proofErr w:type="gramEnd"/>
-      <w:r>
-        <w:rPr>
-          <w:rFonts w:ascii="Courier New" w:hAnsi="Courier New" w:cs="Courier New"/>
-          <w:b/>
-        </w:rPr>
-        <w:t xml:space="preserve"> cp /</w:t>
-      </w:r>
-      <w:r>
-        <w:rPr>
-          <w:rFonts w:ascii="Courier New" w:hAnsi="Courier New" w:cs="Courier New"/>
-          <w:b/>
-        </w:rPr>
-        <w:t>global</w:t>
+      <w:r>
+        <w:rPr>
+          <w:rFonts w:ascii="Courier New" w:hAnsi="Courier New" w:cs="Courier New"/>
+          <w:b/>
+        </w:rPr>
+        <w:t xml:space="preserve">sudo cp </w:t>
+      </w:r>
+      <w:r>
+        <w:rPr>
+          <w:rFonts w:ascii="Courier New" w:hAnsi="Courier New" w:cs="Courier New"/>
+          <w:b/>
+        </w:rPr>
+        <w:t xml:space="preserve"> global </w:t>
       </w:r>
       <w:r>
         <w:rPr>
@@ -32669,15 +31925,36 @@
       <w:r>
         <w:t xml:space="preserve"> </w:t>
       </w:r>
-      <w:proofErr w:type="spellStart"/>
-      <w:r>
-        <w:rPr>
-          <w:rFonts w:ascii="Courier New" w:hAnsi="Courier New" w:cs="Courier New"/>
-          <w:b/>
-        </w:rPr>
-        <w:t>smp_threads</w:t>
-      </w:r>
-      <w:proofErr w:type="spellEnd"/>
+      <w:r>
+        <w:rPr>
+          <w:rFonts w:ascii="Courier New" w:hAnsi="Courier New" w:cs="Courier New"/>
+          <w:b/>
+        </w:rPr>
+        <w:t xml:space="preserve">smp_threads </w:t>
+      </w:r>
+      <w:r>
+        <w:rPr>
+          <w:rFonts w:ascii="Courier New" w:hAnsi="Courier New" w:cs="Courier New"/>
+          <w:b/>
+        </w:rPr>
+        <w:t>/application.c  .</w:t>
+      </w:r>
+    </w:p>
+    <w:p>
+      <w:pPr>
+        <w:ind w:left="360"/>
+        <w:rPr>
+          <w:rFonts w:ascii="Courier New" w:hAnsi="Courier New" w:cs="Courier New"/>
+          <w:b/>
+        </w:rPr>
+      </w:pPr>
+      <w:r>
+        <w:rPr>
+          <w:rFonts w:ascii="Courier New" w:hAnsi="Courier New" w:cs="Courier New"/>
+          <w:b/>
+        </w:rPr>
+        <w:t>sudo cp /</w:t>
+      </w:r>
       <w:r>
         <w:rPr>
           <w:rFonts w:ascii="Courier New" w:hAnsi="Courier New" w:cs="Courier New"/>
@@ -32690,46 +31967,7 @@
           <w:rFonts w:ascii="Courier New" w:hAnsi="Courier New" w:cs="Courier New"/>
           <w:b/>
         </w:rPr>
-        <w:t>/multithreads.h     .</w:t>
-      </w:r>
-    </w:p>
-    <w:p>
-      <w:pPr>
-        <w:ind w:left="360"/>
-        <w:rPr>
-          <w:rFonts w:ascii="Courier New" w:hAnsi="Courier New" w:cs="Courier New"/>
-          <w:b/>
-        </w:rPr>
-      </w:pPr>
-      <w:proofErr w:type="gramStart"/>
-      <w:r>
-        <w:rPr>
-          <w:rFonts w:ascii="Courier New" w:hAnsi="Courier New" w:cs="Courier New"/>
-          <w:b/>
-        </w:rPr>
-        <w:t>sudo</w:t>
-      </w:r>
-      <w:proofErr w:type="gramEnd"/>
-      <w:r>
-        <w:rPr>
-          <w:rFonts w:ascii="Courier New" w:hAnsi="Courier New" w:cs="Courier New"/>
-          <w:b/>
-        </w:rPr>
-        <w:t xml:space="preserve"> cp </w:t>
-      </w:r>
-      <w:r>
-        <w:rPr>
-          <w:rFonts w:ascii="Courier New" w:hAnsi="Courier New" w:cs="Courier New"/>
-          <w:b/>
-        </w:rPr>
-        <w:t xml:space="preserve"> global </w:t>
-      </w:r>
-      <w:r>
-        <w:rPr>
-          <w:rFonts w:ascii="Courier New" w:hAnsi="Courier New" w:cs="Courier New"/>
-          <w:b/>
-        </w:rPr>
-        <w:t>/P</w:t>
+        <w:t>global/P</w:t>
       </w:r>
       <w:r>
         <w:rPr>
@@ -32741,93 +31979,12 @@
       <w:r>
         <w:t xml:space="preserve"> </w:t>
       </w:r>
-      <w:proofErr w:type="spellStart"/>
-      <w:r>
-        <w:rPr>
-          <w:rFonts w:ascii="Courier New" w:hAnsi="Courier New" w:cs="Courier New"/>
-          <w:b/>
-        </w:rPr>
-        <w:t>smp_threads</w:t>
-      </w:r>
-      <w:proofErr w:type="spellEnd"/>
-      <w:r>
-        <w:rPr>
-          <w:rFonts w:ascii="Courier New" w:hAnsi="Courier New" w:cs="Courier New"/>
-          <w:b/>
-        </w:rPr>
-        <w:t xml:space="preserve"> </w:t>
-      </w:r>
-      <w:r>
-        <w:rPr>
-          <w:rFonts w:ascii="Courier New" w:hAnsi="Courier New" w:cs="Courier New"/>
-          <w:b/>
-        </w:rPr>
-        <w:t>/application.c  .</w:t>
-      </w:r>
-    </w:p>
-    <w:p>
-      <w:pPr>
-        <w:ind w:left="360"/>
-        <w:rPr>
-          <w:rFonts w:ascii="Courier New" w:hAnsi="Courier New" w:cs="Courier New"/>
-          <w:b/>
-        </w:rPr>
-      </w:pPr>
-      <w:proofErr w:type="gramStart"/>
-      <w:r>
-        <w:rPr>
-          <w:rFonts w:ascii="Courier New" w:hAnsi="Courier New" w:cs="Courier New"/>
-          <w:b/>
-        </w:rPr>
-        <w:t>sudo</w:t>
-      </w:r>
-      <w:proofErr w:type="gramEnd"/>
-      <w:r>
-        <w:rPr>
-          <w:rFonts w:ascii="Courier New" w:hAnsi="Courier New" w:cs="Courier New"/>
-          <w:b/>
-        </w:rPr>
-        <w:t xml:space="preserve"> cp /</w:t>
-      </w:r>
-      <w:r>
-        <w:rPr>
-          <w:rFonts w:ascii="Courier New" w:hAnsi="Courier New" w:cs="Courier New"/>
-          <w:b/>
-        </w:rPr>
-        <w:t xml:space="preserve"> </w:t>
-      </w:r>
-      <w:r>
-        <w:rPr>
-          <w:rFonts w:ascii="Courier New" w:hAnsi="Courier New" w:cs="Courier New"/>
-          <w:b/>
-        </w:rPr>
-        <w:t>global/P</w:t>
-      </w:r>
-      <w:r>
-        <w:rPr>
-          <w:rFonts w:ascii="Courier New" w:hAnsi="Courier New" w:cs="Courier New"/>
-          <w:b/>
-        </w:rPr>
-        <w:t>rojects/</w:t>
-      </w:r>
-      <w:r>
-        <w:t xml:space="preserve"> </w:t>
-      </w:r>
-      <w:proofErr w:type="spellStart"/>
-      <w:r>
-        <w:rPr>
-          <w:rFonts w:ascii="Courier New" w:hAnsi="Courier New" w:cs="Courier New"/>
-          <w:b/>
-        </w:rPr>
-        <w:t>smp_threads</w:t>
-      </w:r>
-      <w:proofErr w:type="spellEnd"/>
-      <w:r>
-        <w:rPr>
-          <w:rFonts w:ascii="Courier New" w:hAnsi="Courier New" w:cs="Courier New"/>
-          <w:b/>
-        </w:rPr>
-        <w:t xml:space="preserve"> </w:t>
+      <w:r>
+        <w:rPr>
+          <w:rFonts w:ascii="Courier New" w:hAnsi="Courier New" w:cs="Courier New"/>
+          <w:b/>
+        </w:rPr>
+        <w:t xml:space="preserve">smp_threads </w:t>
       </w:r>
       <w:r>
         <w:rPr>
@@ -32859,7 +32016,6 @@
           <w:szCs w:val="20"/>
         </w:rPr>
       </w:pPr>
-      <w:proofErr w:type="gramStart"/>
       <w:r>
         <w:rPr>
           <w:rFonts w:ascii="Courier New" w:hAnsi="Courier New" w:cs="Courier New"/>
@@ -32867,9 +32023,8 @@
           <w:sz w:val="20"/>
           <w:szCs w:val="20"/>
         </w:rPr>
-        <w:t>sudo</w:t>
-      </w:r>
-      <w:proofErr w:type="gramEnd"/>
+        <w:t xml:space="preserve">sudo cp </w:t>
+      </w:r>
       <w:r>
         <w:rPr>
           <w:rFonts w:ascii="Courier New" w:hAnsi="Courier New" w:cs="Courier New"/>
@@ -32877,7 +32032,7 @@
           <w:sz w:val="20"/>
           <w:szCs w:val="20"/>
         </w:rPr>
-        <w:t xml:space="preserve"> cp </w:t>
+        <w:t>/</w:t>
       </w:r>
       <w:r>
         <w:rPr>
@@ -32886,7 +32041,7 @@
           <w:sz w:val="20"/>
           <w:szCs w:val="20"/>
         </w:rPr>
-        <w:t>/</w:t>
+        <w:t>global</w:t>
       </w:r>
       <w:r>
         <w:rPr>
@@ -32895,7 +32050,7 @@
           <w:sz w:val="20"/>
           <w:szCs w:val="20"/>
         </w:rPr>
-        <w:t>global</w:t>
+        <w:t>/P</w:t>
       </w:r>
       <w:r>
         <w:rPr>
@@ -32904,7 +32059,7 @@
           <w:sz w:val="20"/>
           <w:szCs w:val="20"/>
         </w:rPr>
-        <w:t>/P</w:t>
+        <w:t>rojects/</w:t>
       </w:r>
       <w:r>
         <w:rPr>
@@ -32913,9 +32068,8 @@
           <w:sz w:val="20"/>
           <w:szCs w:val="20"/>
         </w:rPr>
-        <w:t>rojects/</w:t>
-      </w:r>
-      <w:proofErr w:type="spellStart"/>
+        <w:t xml:space="preserve">smp_threads </w:t>
+      </w:r>
       <w:r>
         <w:rPr>
           <w:rFonts w:ascii="Courier New" w:hAnsi="Courier New" w:cs="Courier New"/>
@@ -32923,9 +32077,8 @@
           <w:sz w:val="20"/>
           <w:szCs w:val="20"/>
         </w:rPr>
-        <w:t>smp_threads</w:t>
-      </w:r>
-      <w:proofErr w:type="spellEnd"/>
+        <w:t>/Makefile_no_optimization</w:t>
+      </w:r>
       <w:r>
         <w:rPr>
           <w:rFonts w:ascii="Courier New" w:hAnsi="Courier New" w:cs="Courier New"/>
@@ -32933,7 +32086,7 @@
           <w:sz w:val="20"/>
           <w:szCs w:val="20"/>
         </w:rPr>
-        <w:t xml:space="preserve"> </w:t>
+        <w:t>.mak</w:t>
       </w:r>
       <w:r>
         <w:rPr>
@@ -32942,17 +32095,19 @@
           <w:sz w:val="20"/>
           <w:szCs w:val="20"/>
         </w:rPr>
-        <w:t>/Makefile_no_optimization</w:t>
-      </w:r>
-      <w:r>
+        <w:t xml:space="preserve">  .</w:t>
+      </w:r>
+    </w:p>
+    <w:p>
+      <w:pPr>
+        <w:ind w:left="360"/>
         <w:rPr>
           <w:rFonts w:ascii="Courier New" w:hAnsi="Courier New" w:cs="Courier New"/>
           <w:b/>
           <w:sz w:val="20"/>
           <w:szCs w:val="20"/>
         </w:rPr>
-        <w:t>.mak</w:t>
-      </w:r>
+      </w:pPr>
       <w:r>
         <w:rPr>
           <w:rFonts w:ascii="Courier New" w:hAnsi="Courier New" w:cs="Courier New"/>
@@ -32960,20 +32115,17 @@
           <w:sz w:val="20"/>
           <w:szCs w:val="20"/>
         </w:rPr>
-        <w:t xml:space="preserve">  .</w:t>
-      </w:r>
-    </w:p>
-    <w:p>
-      <w:pPr>
-        <w:ind w:left="360"/>
+        <w:t>sudo cp /</w:t>
+      </w:r>
+      <w:r>
         <w:rPr>
           <w:rFonts w:ascii="Courier New" w:hAnsi="Courier New" w:cs="Courier New"/>
           <w:b/>
           <w:sz w:val="20"/>
           <w:szCs w:val="20"/>
         </w:rPr>
-      </w:pPr>
-      <w:proofErr w:type="gramStart"/>
+        <w:t>global</w:t>
+      </w:r>
       <w:r>
         <w:rPr>
           <w:rFonts w:ascii="Courier New" w:hAnsi="Courier New" w:cs="Courier New"/>
@@ -32981,9 +32133,8 @@
           <w:sz w:val="20"/>
           <w:szCs w:val="20"/>
         </w:rPr>
-        <w:t>sudo</w:t>
-      </w:r>
-      <w:proofErr w:type="gramEnd"/>
+        <w:t>/P</w:t>
+      </w:r>
       <w:r>
         <w:rPr>
           <w:rFonts w:ascii="Courier New" w:hAnsi="Courier New" w:cs="Courier New"/>
@@ -32991,16 +32142,14 @@
           <w:sz w:val="20"/>
           <w:szCs w:val="20"/>
         </w:rPr>
-        <w:t xml:space="preserve"> cp /</w:t>
-      </w:r>
-      <w:r>
-        <w:rPr>
-          <w:rFonts w:ascii="Courier New" w:hAnsi="Courier New" w:cs="Courier New"/>
-          <w:b/>
+        <w:t>rojects/</w:t>
+      </w:r>
+      <w:r>
+        <w:rPr>
           <w:sz w:val="20"/>
           <w:szCs w:val="20"/>
         </w:rPr>
-        <w:t>global</w:t>
+        <w:t xml:space="preserve"> </w:t>
       </w:r>
       <w:r>
         <w:rPr>
@@ -33009,7 +32158,7 @@
           <w:sz w:val="20"/>
           <w:szCs w:val="20"/>
         </w:rPr>
-        <w:t>/P</w:t>
+        <w:t xml:space="preserve">smp_threads </w:t>
       </w:r>
       <w:r>
         <w:rPr>
@@ -33018,16 +32167,17 @@
           <w:sz w:val="20"/>
           <w:szCs w:val="20"/>
         </w:rPr>
-        <w:t>rojects/</w:t>
-      </w:r>
-      <w:r>
-        <w:rPr>
+        <w:t>/Makefile_O2_optimization</w:t>
+      </w:r>
+      <w:r>
+        <w:rPr>
+          <w:rFonts w:ascii="Courier New" w:hAnsi="Courier New" w:cs="Courier New"/>
+          <w:b/>
           <w:sz w:val="20"/>
           <w:szCs w:val="20"/>
         </w:rPr>
-        <w:t xml:space="preserve"> </w:t>
-      </w:r>
-      <w:proofErr w:type="spellStart"/>
+        <w:t>.mak</w:t>
+      </w:r>
       <w:r>
         <w:rPr>
           <w:rFonts w:ascii="Courier New" w:hAnsi="Courier New" w:cs="Courier New"/>
@@ -33035,18 +32185,19 @@
           <w:sz w:val="20"/>
           <w:szCs w:val="20"/>
         </w:rPr>
-        <w:t>smp_threads</w:t>
-      </w:r>
-      <w:proofErr w:type="spellEnd"/>
-      <w:r>
+        <w:t xml:space="preserve">  .</w:t>
+      </w:r>
+    </w:p>
+    <w:p>
+      <w:pPr>
+        <w:ind w:left="360"/>
         <w:rPr>
           <w:rFonts w:ascii="Courier New" w:hAnsi="Courier New" w:cs="Courier New"/>
           <w:b/>
           <w:sz w:val="20"/>
           <w:szCs w:val="20"/>
         </w:rPr>
-        <w:t xml:space="preserve"> </w:t>
-      </w:r>
+      </w:pPr>
       <w:r>
         <w:rPr>
           <w:rFonts w:ascii="Courier New" w:hAnsi="Courier New" w:cs="Courier New"/>
@@ -33054,7 +32205,7 @@
           <w:sz w:val="20"/>
           <w:szCs w:val="20"/>
         </w:rPr>
-        <w:t>/Makefile_O2_optimization</w:t>
+        <w:t>sudo cp /</w:t>
       </w:r>
       <w:r>
         <w:rPr>
@@ -33063,7 +32214,7 @@
           <w:sz w:val="20"/>
           <w:szCs w:val="20"/>
         </w:rPr>
-        <w:t>.mak</w:t>
+        <w:t>global/</w:t>
       </w:r>
       <w:r>
         <w:rPr>
@@ -33072,20 +32223,17 @@
           <w:sz w:val="20"/>
           <w:szCs w:val="20"/>
         </w:rPr>
-        <w:t xml:space="preserve">  .</w:t>
-      </w:r>
-    </w:p>
-    <w:p>
-      <w:pPr>
-        <w:ind w:left="360"/>
+        <w:t>P</w:t>
+      </w:r>
+      <w:r>
         <w:rPr>
           <w:rFonts w:ascii="Courier New" w:hAnsi="Courier New" w:cs="Courier New"/>
           <w:b/>
           <w:sz w:val="20"/>
           <w:szCs w:val="20"/>
         </w:rPr>
-      </w:pPr>
-      <w:proofErr w:type="gramStart"/>
+        <w:t>rojects/</w:t>
+      </w:r>
       <w:r>
         <w:rPr>
           <w:rFonts w:ascii="Courier New" w:hAnsi="Courier New" w:cs="Courier New"/>
@@ -33093,64 +32241,7 @@
           <w:sz w:val="20"/>
           <w:szCs w:val="20"/>
         </w:rPr>
-        <w:t>sudo</w:t>
-      </w:r>
-      <w:proofErr w:type="gramEnd"/>
-      <w:r>
-        <w:rPr>
-          <w:rFonts w:ascii="Courier New" w:hAnsi="Courier New" w:cs="Courier New"/>
-          <w:b/>
-          <w:sz w:val="20"/>
-          <w:szCs w:val="20"/>
-        </w:rPr>
-        <w:t xml:space="preserve"> cp /</w:t>
-      </w:r>
-      <w:r>
-        <w:rPr>
-          <w:rFonts w:ascii="Courier New" w:hAnsi="Courier New" w:cs="Courier New"/>
-          <w:b/>
-          <w:sz w:val="20"/>
-          <w:szCs w:val="20"/>
-        </w:rPr>
-        <w:t>global/</w:t>
-      </w:r>
-      <w:r>
-        <w:rPr>
-          <w:rFonts w:ascii="Courier New" w:hAnsi="Courier New" w:cs="Courier New"/>
-          <w:b/>
-          <w:sz w:val="20"/>
-          <w:szCs w:val="20"/>
-        </w:rPr>
-        <w:t>P</w:t>
-      </w:r>
-      <w:r>
-        <w:rPr>
-          <w:rFonts w:ascii="Courier New" w:hAnsi="Courier New" w:cs="Courier New"/>
-          <w:b/>
-          <w:sz w:val="20"/>
-          <w:szCs w:val="20"/>
-        </w:rPr>
-        <w:t>rojects/</w:t>
-      </w:r>
-      <w:proofErr w:type="spellStart"/>
-      <w:r>
-        <w:rPr>
-          <w:rFonts w:ascii="Courier New" w:hAnsi="Courier New" w:cs="Courier New"/>
-          <w:b/>
-          <w:sz w:val="20"/>
-          <w:szCs w:val="20"/>
-        </w:rPr>
-        <w:t>smp_threads</w:t>
-      </w:r>
-      <w:proofErr w:type="spellEnd"/>
-      <w:r>
-        <w:rPr>
-          <w:rFonts w:ascii="Courier New" w:hAnsi="Courier New" w:cs="Courier New"/>
-          <w:b/>
-          <w:sz w:val="20"/>
-          <w:szCs w:val="20"/>
-        </w:rPr>
-        <w:t xml:space="preserve"> </w:t>
+        <w:t xml:space="preserve">smp_threads </w:t>
       </w:r>
       <w:r>
         <w:rPr>
@@ -33305,7 +32396,7 @@
       <w:pPr>
         <w:pStyle w:val="Heading3"/>
       </w:pPr>
-      <w:bookmarkStart w:id="80" w:name="_Toc400504936"/>
+      <w:bookmarkStart w:id="81" w:name="_Toc400504936"/>
       <w:r>
         <w:t>Task 2: Compile, B</w:t>
       </w:r>
@@ -33342,7 +32433,7 @@
       <w:r>
         <w:t>ore</w:t>
       </w:r>
-      <w:bookmarkEnd w:id="80"/>
+      <w:bookmarkEnd w:id="81"/>
     </w:p>
     <w:p>
       <w:pPr>
@@ -34261,7 +33352,7 @@
       <w:pPr>
         <w:pStyle w:val="Heading3"/>
       </w:pPr>
-      <w:bookmarkStart w:id="81" w:name="_Toc400504937"/>
+      <w:bookmarkStart w:id="82" w:name="_Toc400504937"/>
       <w:r>
         <w:t xml:space="preserve">Task </w:t>
       </w:r>
@@ -34289,7 +33380,7 @@
       <w:r>
         <w:t>ores</w:t>
       </w:r>
-      <w:bookmarkEnd w:id="81"/>
+      <w:bookmarkEnd w:id="82"/>
     </w:p>
     <w:p>
       <w:r>
@@ -35087,7 +34178,7 @@
       <w:pPr>
         <w:pStyle w:val="Heading1"/>
       </w:pPr>
-      <w:bookmarkStart w:id="82" w:name="_Toc400504938"/>
+      <w:bookmarkStart w:id="83" w:name="_Toc400504938"/>
       <w:r>
         <w:lastRenderedPageBreak/>
         <w:t>La</w:t>
@@ -35098,7 +34189,7 @@
       <w:r>
         <w:t xml:space="preserve"> Inter-Processor Communication (IPC)</w:t>
       </w:r>
-      <w:bookmarkEnd w:id="82"/>
+      <w:bookmarkEnd w:id="83"/>
       <w:r>
         <w:t xml:space="preserve"> </w:t>
       </w:r>
@@ -35107,7 +34198,7 @@
       <w:pPr>
         <w:pStyle w:val="Heading2"/>
       </w:pPr>
-      <w:bookmarkStart w:id="83" w:name="_Toc400504939"/>
+      <w:bookmarkStart w:id="84" w:name="_Toc400504939"/>
       <w:r>
         <w:t xml:space="preserve">Projects and </w:t>
       </w:r>
@@ -35123,7 +34214,7 @@
       <w:r>
         <w:t>ode</w:t>
       </w:r>
-      <w:bookmarkEnd w:id="83"/>
+      <w:bookmarkEnd w:id="84"/>
     </w:p>
     <w:p>
       <w:r>
@@ -35151,11 +34242,11 @@
       <w:pPr>
         <w:pStyle w:val="Heading2"/>
       </w:pPr>
-      <w:bookmarkStart w:id="84" w:name="_Toc400504940"/>
+      <w:bookmarkStart w:id="85" w:name="_Toc400504940"/>
       <w:r>
         <w:t>Purpose</w:t>
       </w:r>
-      <w:bookmarkEnd w:id="84"/>
+      <w:bookmarkEnd w:id="85"/>
     </w:p>
     <w:p>
       <w:r>
@@ -35167,14 +34258,14 @@
       <w:pPr>
         <w:pStyle w:val="Heading3"/>
       </w:pPr>
-      <w:bookmarkStart w:id="85" w:name="_Toc400504941"/>
+      <w:bookmarkStart w:id="86" w:name="_Toc400504941"/>
       <w:r>
         <w:t>Task 1: Run the D</w:t>
       </w:r>
       <w:r>
         <w:t>emo from a Web Server</w:t>
       </w:r>
-      <w:bookmarkEnd w:id="85"/>
+      <w:bookmarkEnd w:id="86"/>
     </w:p>
     <w:p>
       <w:pPr>
@@ -35689,7 +34780,7 @@
       <w:pPr>
         <w:pStyle w:val="Heading3"/>
       </w:pPr>
-      <w:bookmarkStart w:id="86" w:name="_Toc400504942"/>
+      <w:bookmarkStart w:id="87" w:name="_Toc400504942"/>
       <w:r>
         <w:lastRenderedPageBreak/>
         <w:t>Task 2: Run the D</w:t>
@@ -35703,7 +34794,7 @@
       <w:r>
         <w:t>erminal</w:t>
       </w:r>
-      <w:bookmarkEnd w:id="86"/>
+      <w:bookmarkEnd w:id="87"/>
     </w:p>
     <w:p>
       <w:pPr>
@@ -36206,12 +35297,12 @@
       <w:pPr>
         <w:pStyle w:val="Heading3"/>
       </w:pPr>
-      <w:bookmarkStart w:id="87" w:name="_Toc400504943"/>
+      <w:bookmarkStart w:id="88" w:name="_Toc400504943"/>
       <w:r>
         <w:lastRenderedPageBreak/>
         <w:t>Task 3: Rebuild the Executable</w:t>
       </w:r>
-      <w:bookmarkEnd w:id="87"/>
+      <w:bookmarkEnd w:id="88"/>
     </w:p>
     <w:p>
       <w:pPr>
@@ -36597,7 +35688,6 @@
           <w:b/>
         </w:rPr>
       </w:pPr>
-      <w:proofErr w:type="gramStart"/>
       <w:r>
         <w:rPr>
           <w:rFonts w:ascii="Courier New" w:hAnsi="Courier New" w:cs="Courier New"/>
@@ -36610,15 +35700,7 @@
           <w:rFonts w:ascii="Courier New" w:hAnsi="Courier New" w:cs="Courier New"/>
           <w:b/>
         </w:rPr>
-        <w:t xml:space="preserve">  (</w:t>
-      </w:r>
-      <w:proofErr w:type="gramEnd"/>
-      <w:r>
-        <w:rPr>
-          <w:rFonts w:ascii="Courier New" w:hAnsi="Courier New" w:cs="Courier New"/>
-          <w:b/>
-        </w:rPr>
-        <w:t>Optional, depends how you define the other variables)</w:t>
+        <w:t xml:space="preserve">  (Optional, depends how you define the other variables)</w:t>
       </w:r>
     </w:p>
     <w:p>
@@ -36849,7 +35931,6 @@
       </w:r>
     </w:p>
     <w:p>
-      <w:proofErr w:type="gramStart"/>
       <w:r>
         <w:t xml:space="preserve">The  </w:t>
       </w:r>
@@ -36858,15 +35939,7 @@
           <w:rFonts w:ascii="Courier New" w:hAnsi="Courier New"/>
           <w:b/>
         </w:rPr>
-        <w:t>TOOLCHAIN</w:t>
-      </w:r>
-      <w:proofErr w:type="gramEnd"/>
-      <w:r>
-        <w:rPr>
-          <w:rFonts w:ascii="Courier New" w:hAnsi="Courier New"/>
-          <w:b/>
-        </w:rPr>
-        <w:t xml:space="preserve">_PREFIX </w:t>
+        <w:t xml:space="preserve">TOOLCHAIN_PREFIX </w:t>
       </w:r>
       <w:r>
         <w:rPr>
@@ -36953,15 +36026,7 @@
         <w:t xml:space="preserve"> is part of the MCSDK release and the location points to where </w:t>
       </w:r>
       <w:r>
-        <w:t xml:space="preserve">the </w:t>
-      </w:r>
-      <w:proofErr w:type="gramStart"/>
-      <w:r>
-        <w:t>XDC  part</w:t>
-      </w:r>
-      <w:proofErr w:type="gramEnd"/>
-      <w:r>
-        <w:t xml:space="preserve"> of the </w:t>
+        <w:t xml:space="preserve">the XDC  part of the </w:t>
       </w:r>
       <w:r>
         <w:t xml:space="preserve">MCSDK was installed. The same is true for the </w:t>
@@ -37175,21 +36240,12 @@
           <w:b/>
         </w:rPr>
       </w:pPr>
-      <w:proofErr w:type="gramStart"/>
       <w:r>
         <w:rPr>
           <w:rFonts w:ascii="Courier New" w:hAnsi="Courier New"/>
           <w:b/>
         </w:rPr>
-        <w:t>make ;</w:t>
-      </w:r>
-      <w:proofErr w:type="gramEnd"/>
-      <w:r>
-        <w:rPr>
-          <w:rFonts w:ascii="Courier New" w:hAnsi="Courier New"/>
-          <w:b/>
-        </w:rPr>
-        <w:t xml:space="preserve"> sudo make install</w:t>
+        <w:t>make ; sudo make install</w:t>
       </w:r>
     </w:p>
     <w:p>
@@ -37203,49 +36259,7 @@
         <w:rPr>
           <w:highlight w:val="yellow"/>
         </w:rPr>
-        <w:t>Note that the script reports an error at the end, (</w:t>
-      </w:r>
-      <w:proofErr w:type="spellStart"/>
-      <w:r>
-        <w:rPr>
-          <w:highlight w:val="yellow"/>
-        </w:rPr>
-        <w:t>libtool</w:t>
-      </w:r>
-      <w:proofErr w:type="spellEnd"/>
-      <w:r>
-        <w:rPr>
-          <w:highlight w:val="yellow"/>
-        </w:rPr>
-        <w:t>: line 6556: arm-linux-gnueabihf-</w:t>
-      </w:r>
-      <w:proofErr w:type="spellStart"/>
-      <w:r>
-        <w:rPr>
-          <w:highlight w:val="yellow"/>
-        </w:rPr>
-        <w:t>ranlib</w:t>
-      </w:r>
-      <w:proofErr w:type="spellEnd"/>
-      <w:r>
-        <w:rPr>
-          <w:highlight w:val="yellow"/>
-        </w:rPr>
-        <w:t xml:space="preserve">: command not </w:t>
-      </w:r>
-      <w:proofErr w:type="gramStart"/>
-      <w:r>
-        <w:rPr>
-          <w:highlight w:val="yellow"/>
-        </w:rPr>
-        <w:t>found )</w:t>
-      </w:r>
-      <w:proofErr w:type="gramEnd"/>
-      <w:r>
-        <w:rPr>
-          <w:highlight w:val="yellow"/>
-        </w:rPr>
-        <w:t xml:space="preserve">. Ignore this </w:t>
+        <w:t xml:space="preserve">Note that the script reports an error at the end, (libtool: line 6556: arm-linux-gnueabihf-ranlib: command not found ). Ignore this </w:t>
       </w:r>
       <w:r>
         <w:rPr>
@@ -37409,21 +36423,12 @@
           <w:b/>
         </w:rPr>
       </w:pPr>
-      <w:proofErr w:type="gramStart"/>
       <w:r>
         <w:rPr>
           <w:rFonts w:ascii="Courier New" w:hAnsi="Courier New"/>
           <w:b/>
         </w:rPr>
-        <w:t>sudo</w:t>
-      </w:r>
-      <w:proofErr w:type="gramEnd"/>
-      <w:r>
-        <w:rPr>
-          <w:rFonts w:ascii="Courier New" w:hAnsi="Courier New"/>
-          <w:b/>
-        </w:rPr>
-        <w:t xml:space="preserve"> cp linux/</w:t>
+        <w:t>sudo cp linux/</w:t>
       </w:r>
       <w:r>
         <w:rPr>
@@ -37563,19 +36568,8 @@
           <w:sz w:val="21"/>
           <w:szCs w:val="21"/>
         </w:rPr>
-        <w:t>\MCSDK_X_Y_Z\</w:t>
-      </w:r>
-      <w:proofErr w:type="spellStart"/>
-      <w:r>
-        <w:rPr>
-          <w:rFonts w:ascii="Courier New" w:hAnsi="Courier New"/>
-          <w:b/>
-          <w:sz w:val="21"/>
-          <w:szCs w:val="21"/>
-        </w:rPr>
-        <w:t>ipc_X_Y_Z</w:t>
-      </w:r>
-      <w:proofErr w:type="spellEnd"/>
+        <w:t>\MCSDK_X_Y_Z\ipc_X_Y_Z</w:t>
+      </w:r>
       <w:r>
         <w:rPr>
           <w:rFonts w:ascii="Courier New" w:hAnsi="Courier New"/>
@@ -37810,135 +36804,126 @@
           <w:b/>
         </w:rPr>
       </w:pPr>
-      <w:proofErr w:type="gramStart"/>
       <w:r>
         <w:rPr>
           <w:rFonts w:ascii="Courier New" w:hAnsi="Courier New"/>
           <w:b/>
         </w:rPr>
-        <w:t>sudo</w:t>
-      </w:r>
-      <w:proofErr w:type="gramEnd"/>
+        <w:t>sudo cp packages/ti/ipc/tests/bin/ti_platforms_evmTCI6638K2K</w:t>
+      </w:r>
       <w:r>
         <w:rPr>
           <w:rFonts w:ascii="Courier New" w:hAnsi="Courier New"/>
           <w:b/>
         </w:rPr>
-        <w:t xml:space="preserve"> cp packages/ti/ipc/tests/bin/ti_platforms_evmTCI6638K2K</w:t>
+        <w:t>_core0</w:t>
       </w:r>
       <w:r>
         <w:rPr>
           <w:rFonts w:ascii="Courier New" w:hAnsi="Courier New"/>
           <w:b/>
         </w:rPr>
-        <w:t>_core0</w:t>
+        <w:t xml:space="preserve">/messageq_single.xe66   </w:t>
       </w:r>
       <w:r>
         <w:rPr>
           <w:rFonts w:ascii="Courier New" w:hAnsi="Courier New"/>
           <w:b/>
         </w:rPr>
-        <w:t xml:space="preserve">/messageq_single.xe66   </w:t>
+        <w:t>/opt/filesys/student1</w:t>
       </w:r>
       <w:r>
         <w:rPr>
           <w:rFonts w:ascii="Courier New" w:hAnsi="Courier New"/>
           <w:b/>
         </w:rPr>
-        <w:t>/opt/filesys/student1</w:t>
+        <w:t>/lib/firmware/.</w:t>
+      </w:r>
+    </w:p>
+    <w:p>
+      <w:r>
+        <w:t xml:space="preserve">Verify that the executable in the </w:t>
       </w:r>
       <w:r>
         <w:rPr>
           <w:rFonts w:ascii="Courier New" w:hAnsi="Courier New"/>
           <w:b/>
         </w:rPr>
-        <w:t>/lib/firmware/.</w:t>
-      </w:r>
-    </w:p>
-    <w:p>
-      <w:r>
-        <w:t xml:space="preserve">Verify that the executable in the </w:t>
+        <w:t>/opt/filesys/studentN</w:t>
       </w:r>
       <w:r>
         <w:rPr>
           <w:rFonts w:ascii="Courier New" w:hAnsi="Courier New"/>
           <w:b/>
         </w:rPr>
-        <w:t>/opt/filesys/studentN</w:t>
+        <w:t xml:space="preserve">/lib/firmware </w:t>
+      </w:r>
+      <w:r>
+        <w:t xml:space="preserve">directory is the one that you built by doing </w:t>
       </w:r>
       <w:r>
         <w:rPr>
           <w:rFonts w:ascii="Courier New" w:hAnsi="Courier New"/>
           <w:b/>
         </w:rPr>
-        <w:t xml:space="preserve">/lib/firmware </w:t>
-      </w:r>
-      <w:r>
-        <w:t xml:space="preserve">directory is the one that you built by doing </w:t>
+        <w:t>ls –ltr messageQ_single.xe66</w:t>
+      </w:r>
+      <w:r>
+        <w:t xml:space="preserve"> and verify the data and time</w:t>
+      </w:r>
+    </w:p>
+    <w:p>
+      <w:r>
+        <w:t xml:space="preserve">From Tera Term, </w:t>
+      </w:r>
+      <w:r>
+        <w:t xml:space="preserve">run the </w:t>
       </w:r>
       <w:r>
         <w:rPr>
           <w:rFonts w:ascii="Courier New" w:hAnsi="Courier New"/>
           <w:b/>
         </w:rPr>
-        <w:t>ls –ltr messageQ_single.xe66</w:t>
-      </w:r>
-      <w:r>
-        <w:t xml:space="preserve"> and verify the data and time</w:t>
-      </w:r>
-    </w:p>
-    <w:p>
-      <w:r>
-        <w:t xml:space="preserve">From Tera Term, </w:t>
-      </w:r>
-      <w:r>
-        <w:t xml:space="preserve">run the </w:t>
-      </w:r>
-      <w:r>
+        <w:t>demo_ipc.sh</w:t>
+      </w:r>
+      <w:r>
+        <w:t xml:space="preserve"> again.  Verify that it is working.</w:t>
+      </w:r>
+    </w:p>
+    <w:p>
+      <w:pPr>
         <w:rPr>
           <w:rFonts w:ascii="Courier New" w:hAnsi="Courier New"/>
           <w:b/>
         </w:rPr>
-        <w:t>demo_ipc.sh</w:t>
-      </w:r>
-      <w:r>
-        <w:t xml:space="preserve"> again.  Verify that it is working.</w:t>
-      </w:r>
-    </w:p>
-    <w:p>
-      <w:pPr>
+      </w:pPr>
+      <w:r>
         <w:rPr>
           <w:rFonts w:ascii="Courier New" w:hAnsi="Courier New"/>
           <w:b/>
         </w:rPr>
-      </w:pPr>
+        <w:t>/usr/share/matrix-gui-2.0/apps/demo_ipc</w:t>
+      </w:r>
       <w:r>
         <w:rPr>
           <w:rFonts w:ascii="Courier New" w:hAnsi="Courier New"/>
           <w:b/>
         </w:rPr>
-        <w:t>/usr/share/matrix-gui-2.0/apps/demo_ipc</w:t>
-      </w:r>
-      <w:r>
+        <w:t>/demp_ipc.sh</w:t>
+      </w:r>
+    </w:p>
+    <w:p>
+      <w:pPr>
         <w:rPr>
           <w:rFonts w:ascii="Courier New" w:hAnsi="Courier New"/>
           <w:b/>
         </w:rPr>
-        <w:t>/demp_ipc.sh</w:t>
-      </w:r>
-    </w:p>
-    <w:p>
-      <w:pPr>
+      </w:pPr>
+      <w:r>
         <w:rPr>
           <w:rFonts w:ascii="Courier New" w:hAnsi="Courier New"/>
           <w:b/>
         </w:rPr>
-      </w:pPr>
-      <w:r>
-        <w:rPr>
-          <w:rFonts w:ascii="Courier New" w:hAnsi="Courier New"/>
-          <w:b/>
-        </w:rPr>
         <w:br w:type="page"/>
       </w:r>
     </w:p>
@@ -37947,7 +36932,7 @@
       <w:pPr>
         <w:pStyle w:val="Heading3"/>
       </w:pPr>
-      <w:bookmarkStart w:id="88" w:name="_Toc400504944"/>
+      <w:bookmarkStart w:id="89" w:name="_Toc400504944"/>
       <w:r>
         <w:t>Task 4</w:t>
       </w:r>
@@ -37981,7 +36966,7 @@
       <w:r>
         <w:t>xecutable</w:t>
       </w:r>
-      <w:bookmarkEnd w:id="88"/>
+      <w:bookmarkEnd w:id="89"/>
     </w:p>
     <w:p>
       <w:pPr>
@@ -38867,8 +37852,6 @@
           </wp:inline>
         </w:drawing>
       </w:r>
-      <w:bookmarkStart w:id="89" w:name="_GoBack"/>
-      <w:bookmarkEnd w:id="89"/>
     </w:p>
     <w:p/>
     <w:p/>
@@ -39231,7 +38214,7 @@
             <w:rPr>
               <w:noProof/>
             </w:rPr>
-            <w:t>100</w:t>
+            <w:t>4</w:t>
           </w:r>
           <w:r>
             <w:rPr>
@@ -39353,7 +38336,7 @@
             <w:rPr>
               <w:noProof/>
             </w:rPr>
-            <w:t>101</w:t>
+            <w:t>3</w:t>
           </w:r>
           <w:r>
             <w:rPr>
@@ -50261,7 +49244,7 @@
 </file>
 
 <file path=customXml/itemProps1.xml><?xml version="1.0" encoding="utf-8"?>
-<ds:datastoreItem xmlns:ds="http://schemas.openxmlformats.org/officeDocument/2006/customXml" ds:itemID="{CB6669E5-1D90-4869-BBA9-BFECBB89C31D}">
+<ds:datastoreItem xmlns:ds="http://schemas.openxmlformats.org/officeDocument/2006/customXml" ds:itemID="{1100C64E-637A-4DEF-BBF6-FD5038DA2C07}">
   <ds:schemaRefs>
     <ds:schemaRef ds:uri="http://schemas.openxmlformats.org/officeDocument/2006/bibliography"/>
   </ds:schemaRefs>
@@ -50269,7 +49252,7 @@
 </file>
 
 <file path=customXml/itemProps2.xml><?xml version="1.0" encoding="utf-8"?>
-<ds:datastoreItem xmlns:ds="http://schemas.openxmlformats.org/officeDocument/2006/customXml" ds:itemID="{EC94BCB6-7147-4A81-9754-90CF90B6877A}">
+<ds:datastoreItem xmlns:ds="http://schemas.openxmlformats.org/officeDocument/2006/customXml" ds:itemID="{C64E532C-F0E3-4329-88D8-CB80A3081AE1}">
   <ds:schemaRefs>
     <ds:schemaRef ds:uri="http://schemas.openxmlformats.org/officeDocument/2006/bibliography"/>
   </ds:schemaRefs>

</xml_diff>